<commit_message>
Final synthesized design, all files generated, before testing. If issues, another commit will follow 2/16/2025
</commit_message>
<xml_diff>
--- a/ECE544_Project1_Report_Phil_N.docx
+++ b/ECE544_Project1_Report_Phil_N.docx
@@ -64,11 +64,19 @@
     </w:p>
     <w:p>
       <w:pPr>
+        <w:jc w:val="center"/>
+      </w:pPr>
+      <w:r>
+        <w:t>https://github.com/Dawgburt/ECE544-Project1</w:t>
+      </w:r>
+    </w:p>
+    <w:p>
+      <w:pPr>
         <w:pStyle w:val="NoSpacing"/>
       </w:pPr>
       <w:r>
         <w:pict w14:anchorId="1D957FF5">
-          <v:rect id="_x0000_i1134" style="width:0;height:1.5pt" o:hralign="center" o:hrstd="t" o:hr="t" fillcolor="#a0a0a0" stroked="f"/>
+          <v:rect id="_x0000_i1025" style="width:0;height:1.5pt" o:hralign="center" o:hrstd="t" o:hr="t" fillcolor="#a0a0a0" stroked="f"/>
         </w:pict>
       </w:r>
     </w:p>
@@ -153,15 +161,7 @@
         <w:pStyle w:val="NoSpacing"/>
       </w:pPr>
       <w:r>
-        <w:t xml:space="preserve">Develop </w:t>
-      </w:r>
-      <w:proofErr w:type="gramStart"/>
-      <w:r>
-        <w:t>a modular</w:t>
-      </w:r>
-      <w:proofErr w:type="gramEnd"/>
-      <w:r>
-        <w:t xml:space="preserve"> and scalable software architecture in C for </w:t>
+        <w:t xml:space="preserve">Develop a modular and scalable software architecture in C for </w:t>
       </w:r>
       <w:proofErr w:type="spellStart"/>
       <w:r>
@@ -313,15 +313,7 @@
         <w:pStyle w:val="NoSpacing"/>
       </w:pPr>
       <w:r>
-        <w:t xml:space="preserve">PWM Analyzer Library: Provides functions to read </w:t>
-      </w:r>
-      <w:proofErr w:type="gramStart"/>
-      <w:r>
-        <w:t>on-time</w:t>
-      </w:r>
-      <w:proofErr w:type="gramEnd"/>
-      <w:r>
-        <w:t>, period, and duty cycle values from AXI registers.</w:t>
+        <w:t>PWM Analyzer Library: Provides functions to read on-time, period, and duty cycle values from AXI registers.</w:t>
       </w:r>
     </w:p>
     <w:p>
@@ -365,15 +357,13 @@
         <w:pStyle w:val="NoSpacing"/>
       </w:pPr>
       <w:r>
-        <w:t xml:space="preserve">AXI Timer initialized </w:t>
-      </w:r>
-      <w:proofErr w:type="gramStart"/>
-      <w:r>
-        <w:t>to generate</w:t>
-      </w:r>
-      <w:proofErr w:type="gramEnd"/>
-      <w:r>
-        <w:t xml:space="preserve"> PWM signals.</w:t>
+        <w:t xml:space="preserve">AXI Timer initialized to generate </w:t>
+      </w:r>
+      <w:r>
+        <w:t xml:space="preserve">a </w:t>
+      </w:r>
+      <w:r>
+        <w:t>PWM signal.</w:t>
       </w:r>
     </w:p>
     <w:p>
@@ -418,13 +408,17 @@
       <w:pPr>
         <w:pStyle w:val="NoSpacing"/>
       </w:pPr>
-      <w:proofErr w:type="gramStart"/>
-      <w:r>
-        <w:t>Continuously</w:t>
-      </w:r>
-      <w:proofErr w:type="gramEnd"/>
-      <w:r>
-        <w:t xml:space="preserve"> monitors push-button states.</w:t>
+      <w:r>
+        <w:t>Continuous</w:t>
+      </w:r>
+      <w:r>
+        <w:t xml:space="preserve"> monitor</w:t>
+      </w:r>
+      <w:r>
+        <w:t>ing of</w:t>
+      </w:r>
+      <w:r>
+        <w:t xml:space="preserve"> push-button states.</w:t>
       </w:r>
     </w:p>
     <w:p>
@@ -470,7 +464,7 @@
         <w:pStyle w:val="NoSpacing"/>
       </w:pPr>
       <w:r>
-        <w:t>FIT Handler triggers every 0.5 seconds.</w:t>
+        <w:t>The FIT Handler triggers every 0.5 seconds.</w:t>
       </w:r>
     </w:p>
     <w:p>
@@ -532,11 +526,9 @@
       <w:r>
         <w:t xml:space="preserve">Verified LED brightness adjustment using </w:t>
       </w:r>
-      <w:proofErr w:type="gramStart"/>
-      <w:r>
-        <w:t>push-buttons</w:t>
-      </w:r>
-      <w:proofErr w:type="gramEnd"/>
+      <w:r>
+        <w:t>pushbuttons</w:t>
+      </w:r>
       <w:r>
         <w:t>.</w:t>
       </w:r>
@@ -594,11 +586,9 @@
       <w:r>
         <w:t xml:space="preserve">, </w:t>
       </w:r>
-      <w:proofErr w:type="gramStart"/>
-      <w:r>
-        <w:t>initialized</w:t>
-      </w:r>
-      <w:proofErr w:type="gramEnd"/>
+      <w:r>
+        <w:t>initialize</w:t>
+      </w:r>
       <w:r>
         <w:t xml:space="preserve"> GPIO properly.</w:t>
       </w:r>
@@ -692,18 +682,734 @@
       <w:pPr>
         <w:pStyle w:val="NoSpacing"/>
       </w:pPr>
-      <w:r>
-        <w:pict w14:anchorId="0B5AA0D1">
-          <v:rect id="_x0000_i1131" style="width:0;height:1.5pt" o:hralign="center" o:hrstd="t" o:hr="t" fillcolor="#a0a0a0" stroked="f"/>
-        </w:pict>
-      </w:r>
-    </w:p>
-    <w:p>
-      <w:pPr>
-        <w:pStyle w:val="NoSpacing"/>
-      </w:pPr>
-      <w:r>
-        <w:t>References:</w:t>
+    </w:p>
+    <w:p>
+      <w:pPr>
+        <w:pStyle w:val="NoSpacing"/>
+      </w:pPr>
+    </w:p>
+    <w:p>
+      <w:pPr>
+        <w:pStyle w:val="Heading1"/>
+      </w:pPr>
+      <w:r>
+        <w:t xml:space="preserve">8. </w:t>
+      </w:r>
+      <w:r>
+        <w:t>Appendix</w:t>
+      </w:r>
+    </w:p>
+    <w:p>
+      <w:pPr>
+        <w:pStyle w:val="Heading2"/>
+      </w:pPr>
+    </w:p>
+    <w:p>
+      <w:pPr>
+        <w:pStyle w:val="Heading2"/>
+      </w:pPr>
+      <w:r>
+        <w:t xml:space="preserve">8.1 </w:t>
+      </w:r>
+      <w:proofErr w:type="spellStart"/>
+      <w:r>
+        <w:t>Embsys</w:t>
+      </w:r>
+      <w:proofErr w:type="spellEnd"/>
+      <w:r>
+        <w:t xml:space="preserve"> Schematic</w:t>
+      </w:r>
+      <w:r>
+        <w:t xml:space="preserve"> from Elaboration</w:t>
+      </w:r>
+    </w:p>
+    <w:p>
+      <w:pPr>
+        <w:pStyle w:val="NoSpacing"/>
+      </w:pPr>
+      <w:r>
+        <w:drawing>
+          <wp:inline distT="0" distB="0" distL="0" distR="0" wp14:anchorId="66205A8F" wp14:editId="61A06376">
+            <wp:extent cx="5943600" cy="2778125"/>
+            <wp:effectExtent l="0" t="0" r="0" b="3175"/>
+            <wp:docPr id="686198802" name="Picture 1" descr="A screenshot of a computer&#10;&#10;AI-generated content may be incorrect."/>
+            <wp:cNvGraphicFramePr>
+              <a:graphicFrameLocks xmlns:a="http://schemas.openxmlformats.org/drawingml/2006/main" noChangeAspect="1"/>
+            </wp:cNvGraphicFramePr>
+            <a:graphic xmlns:a="http://schemas.openxmlformats.org/drawingml/2006/main">
+              <a:graphicData uri="http://schemas.openxmlformats.org/drawingml/2006/picture">
+                <pic:pic xmlns:pic="http://schemas.openxmlformats.org/drawingml/2006/picture">
+                  <pic:nvPicPr>
+                    <pic:cNvPr id="686198802" name="Picture 1" descr="A screenshot of a computer&#10;&#10;AI-generated content may be incorrect."/>
+                    <pic:cNvPicPr/>
+                  </pic:nvPicPr>
+                  <pic:blipFill>
+                    <a:blip r:embed="rId6"/>
+                    <a:stretch>
+                      <a:fillRect/>
+                    </a:stretch>
+                  </pic:blipFill>
+                  <pic:spPr>
+                    <a:xfrm>
+                      <a:off x="0" y="0"/>
+                      <a:ext cx="5943600" cy="2778125"/>
+                    </a:xfrm>
+                    <a:prstGeom prst="rect">
+                      <a:avLst/>
+                    </a:prstGeom>
+                  </pic:spPr>
+                </pic:pic>
+              </a:graphicData>
+            </a:graphic>
+          </wp:inline>
+        </w:drawing>
+      </w:r>
+    </w:p>
+    <w:p>
+      <w:pPr>
+        <w:pStyle w:val="NoSpacing"/>
+      </w:pPr>
+    </w:p>
+    <w:p>
+      <w:pPr>
+        <w:pStyle w:val="NoSpacing"/>
+      </w:pPr>
+      <w:r>
+        <w:rPr>
+          <w:rStyle w:val="Heading2Char"/>
+        </w:rPr>
+        <w:lastRenderedPageBreak/>
+        <w:t xml:space="preserve">8.2 </w:t>
+      </w:r>
+      <w:r>
+        <w:rPr>
+          <w:rStyle w:val="Heading2Char"/>
+        </w:rPr>
+        <w:t>Implemented Design</w:t>
+      </w:r>
+      <w:r>
+        <w:br/>
+      </w:r>
+      <w:r>
+        <w:drawing>
+          <wp:inline distT="0" distB="0" distL="0" distR="0" wp14:anchorId="667CD53D" wp14:editId="70E0D635">
+            <wp:extent cx="3012652" cy="4914900"/>
+            <wp:effectExtent l="0" t="0" r="0" b="0"/>
+            <wp:docPr id="1733237049" name="Picture 1" descr="A screen shot of a computer&#10;&#10;AI-generated content may be incorrect."/>
+            <wp:cNvGraphicFramePr>
+              <a:graphicFrameLocks xmlns:a="http://schemas.openxmlformats.org/drawingml/2006/main" noChangeAspect="1"/>
+            </wp:cNvGraphicFramePr>
+            <a:graphic xmlns:a="http://schemas.openxmlformats.org/drawingml/2006/main">
+              <a:graphicData uri="http://schemas.openxmlformats.org/drawingml/2006/picture">
+                <pic:pic xmlns:pic="http://schemas.openxmlformats.org/drawingml/2006/picture">
+                  <pic:nvPicPr>
+                    <pic:cNvPr id="1733237049" name="Picture 1" descr="A screen shot of a computer&#10;&#10;AI-generated content may be incorrect."/>
+                    <pic:cNvPicPr/>
+                  </pic:nvPicPr>
+                  <pic:blipFill>
+                    <a:blip r:embed="rId7"/>
+                    <a:stretch>
+                      <a:fillRect/>
+                    </a:stretch>
+                  </pic:blipFill>
+                  <pic:spPr>
+                    <a:xfrm>
+                      <a:off x="0" y="0"/>
+                      <a:ext cx="3017741" cy="4923203"/>
+                    </a:xfrm>
+                    <a:prstGeom prst="rect">
+                      <a:avLst/>
+                    </a:prstGeom>
+                  </pic:spPr>
+                </pic:pic>
+              </a:graphicData>
+            </a:graphic>
+          </wp:inline>
+        </w:drawing>
+      </w:r>
+    </w:p>
+    <w:p>
+      <w:pPr>
+        <w:pStyle w:val="NoSpacing"/>
+      </w:pPr>
+    </w:p>
+    <w:p>
+      <w:pPr>
+        <w:pStyle w:val="Heading2"/>
+        <w:rPr>
+          <w:rFonts w:eastAsia="Times New Roman"/>
+        </w:rPr>
+      </w:pPr>
+      <w:r>
+        <w:rPr>
+          <w:rFonts w:eastAsia="Times New Roman"/>
+        </w:rPr>
+        <w:t xml:space="preserve">8.3 </w:t>
+      </w:r>
+      <w:r>
+        <w:rPr>
+          <w:rFonts w:eastAsia="Times New Roman"/>
+        </w:rPr>
+        <w:t>Included Libraries</w:t>
+      </w:r>
+    </w:p>
+    <w:p>
+      <w:pPr>
+        <w:pStyle w:val="NoSpacing"/>
+      </w:pPr>
+      <w:r>
+        <w:t>The following libraries were utilized in the development of this project:</w:t>
+      </w:r>
+    </w:p>
+    <w:p>
+      <w:pPr>
+        <w:pStyle w:val="Heading3"/>
+        <w:rPr>
+          <w:rFonts w:eastAsia="Times New Roman"/>
+        </w:rPr>
+      </w:pPr>
+      <w:r>
+        <w:rPr>
+          <w:rFonts w:eastAsia="Times New Roman"/>
+        </w:rPr>
+        <w:t xml:space="preserve">8.3a </w:t>
+      </w:r>
+      <w:r>
+        <w:rPr>
+          <w:rFonts w:eastAsia="Times New Roman"/>
+        </w:rPr>
+        <w:t>Standard Libraries</w:t>
+      </w:r>
+    </w:p>
+    <w:p>
+      <w:pPr>
+        <w:pStyle w:val="NoSpacing"/>
+      </w:pPr>
+      <w:r>
+        <w:rPr>
+          <w:rFonts w:cs="Courier New"/>
+        </w:rPr>
+        <w:t>#include &lt;</w:t>
+      </w:r>
+      <w:proofErr w:type="spellStart"/>
+      <w:r>
+        <w:rPr>
+          <w:rFonts w:cs="Courier New"/>
+        </w:rPr>
+        <w:t>stdio.h</w:t>
+      </w:r>
+      <w:proofErr w:type="spellEnd"/>
+      <w:r>
+        <w:rPr>
+          <w:rFonts w:cs="Courier New"/>
+        </w:rPr>
+        <w:t>&gt;</w:t>
+      </w:r>
+      <w:r>
+        <w:t xml:space="preserve"> – Standard Input/Output library.</w:t>
+      </w:r>
+    </w:p>
+    <w:p>
+      <w:pPr>
+        <w:pStyle w:val="NoSpacing"/>
+      </w:pPr>
+      <w:r>
+        <w:rPr>
+          <w:rFonts w:cs="Courier New"/>
+        </w:rPr>
+        <w:t>#include &lt;</w:t>
+      </w:r>
+      <w:proofErr w:type="spellStart"/>
+      <w:r>
+        <w:rPr>
+          <w:rFonts w:cs="Courier New"/>
+        </w:rPr>
+        <w:t>stdlib.h</w:t>
+      </w:r>
+      <w:proofErr w:type="spellEnd"/>
+      <w:r>
+        <w:rPr>
+          <w:rFonts w:cs="Courier New"/>
+        </w:rPr>
+        <w:t>&gt;</w:t>
+      </w:r>
+      <w:r>
+        <w:t xml:space="preserve"> – Standard library for memory management, conversion, etc.</w:t>
+      </w:r>
+    </w:p>
+    <w:p>
+      <w:pPr>
+        <w:pStyle w:val="Heading3"/>
+        <w:rPr>
+          <w:rFonts w:eastAsia="Times New Roman"/>
+        </w:rPr>
+      </w:pPr>
+      <w:r>
+        <w:rPr>
+          <w:rFonts w:eastAsia="Times New Roman"/>
+        </w:rPr>
+        <w:t xml:space="preserve">8.3b </w:t>
+      </w:r>
+      <w:r>
+        <w:rPr>
+          <w:rFonts w:eastAsia="Times New Roman"/>
+        </w:rPr>
+        <w:t>Xilinx Platform-Specific Libraries</w:t>
+      </w:r>
+    </w:p>
+    <w:p>
+      <w:pPr>
+        <w:pStyle w:val="NoSpacing"/>
+      </w:pPr>
+      <w:r>
+        <w:rPr>
+          <w:rFonts w:cs="Courier New"/>
+        </w:rPr>
+        <w:t>#include "</w:t>
+      </w:r>
+      <w:proofErr w:type="spellStart"/>
+      <w:r>
+        <w:rPr>
+          <w:rFonts w:cs="Courier New"/>
+        </w:rPr>
+        <w:t>platform.h</w:t>
+      </w:r>
+      <w:proofErr w:type="spellEnd"/>
+      <w:r>
+        <w:rPr>
+          <w:rFonts w:cs="Courier New"/>
+        </w:rPr>
+        <w:t>"</w:t>
+      </w:r>
+      <w:r>
+        <w:t xml:space="preserve"> – Platform initialization and management.</w:t>
+      </w:r>
+    </w:p>
+    <w:p>
+      <w:pPr>
+        <w:pStyle w:val="NoSpacing"/>
+      </w:pPr>
+      <w:r>
+        <w:rPr>
+          <w:rFonts w:cs="Courier New"/>
+        </w:rPr>
+        <w:t>#include "</w:t>
+      </w:r>
+      <w:proofErr w:type="spellStart"/>
+      <w:r>
+        <w:rPr>
+          <w:rFonts w:cs="Courier New"/>
+        </w:rPr>
+        <w:t>xil_printf.h</w:t>
+      </w:r>
+      <w:proofErr w:type="spellEnd"/>
+      <w:r>
+        <w:rPr>
+          <w:rFonts w:cs="Courier New"/>
+        </w:rPr>
+        <w:t>"</w:t>
+      </w:r>
+      <w:r>
+        <w:t xml:space="preserve"> – Xilinx-specific formatted printing functions.</w:t>
+      </w:r>
+    </w:p>
+    <w:p>
+      <w:pPr>
+        <w:pStyle w:val="NoSpacing"/>
+      </w:pPr>
+      <w:r>
+        <w:rPr>
+          <w:rFonts w:cs="Courier New"/>
+        </w:rPr>
+        <w:t>#include "</w:t>
+      </w:r>
+      <w:proofErr w:type="spellStart"/>
+      <w:r>
+        <w:rPr>
+          <w:rFonts w:cs="Courier New"/>
+        </w:rPr>
+        <w:t>xparameters.h</w:t>
+      </w:r>
+      <w:proofErr w:type="spellEnd"/>
+      <w:r>
+        <w:rPr>
+          <w:rFonts w:cs="Courier New"/>
+        </w:rPr>
+        <w:t>"</w:t>
+      </w:r>
+      <w:r>
+        <w:t xml:space="preserve"> – Hardware parameters and configuration definitions.</w:t>
+      </w:r>
+    </w:p>
+    <w:p>
+      <w:pPr>
+        <w:pStyle w:val="NoSpacing"/>
+      </w:pPr>
+      <w:r>
+        <w:rPr>
+          <w:rFonts w:cs="Courier New"/>
+        </w:rPr>
+        <w:t>#include "</w:t>
+      </w:r>
+      <w:proofErr w:type="spellStart"/>
+      <w:r>
+        <w:rPr>
+          <w:rFonts w:cs="Courier New"/>
+        </w:rPr>
+        <w:t>xstatus.h</w:t>
+      </w:r>
+      <w:proofErr w:type="spellEnd"/>
+      <w:r>
+        <w:rPr>
+          <w:rFonts w:cs="Courier New"/>
+        </w:rPr>
+        <w:t>"</w:t>
+      </w:r>
+      <w:r>
+        <w:t xml:space="preserve"> – Xilinx standard return status codes.</w:t>
+      </w:r>
+    </w:p>
+    <w:p>
+      <w:pPr>
+        <w:pStyle w:val="NoSpacing"/>
+      </w:pPr>
+      <w:r>
+        <w:rPr>
+          <w:rFonts w:cs="Courier New"/>
+        </w:rPr>
+        <w:t>#include "</w:t>
+      </w:r>
+      <w:proofErr w:type="spellStart"/>
+      <w:r>
+        <w:rPr>
+          <w:rFonts w:cs="Courier New"/>
+        </w:rPr>
+        <w:t>microblaze_sleep.h</w:t>
+      </w:r>
+      <w:proofErr w:type="spellEnd"/>
+      <w:r>
+        <w:rPr>
+          <w:rFonts w:cs="Courier New"/>
+        </w:rPr>
+        <w:t>"</w:t>
+      </w:r>
+      <w:r>
+        <w:t xml:space="preserve"> – </w:t>
+      </w:r>
+      <w:proofErr w:type="spellStart"/>
+      <w:r>
+        <w:t>MicroBlaze</w:t>
+      </w:r>
+      <w:proofErr w:type="spellEnd"/>
+      <w:r>
+        <w:t xml:space="preserve"> sleep functions.</w:t>
+      </w:r>
+    </w:p>
+    <w:p>
+      <w:pPr>
+        <w:pStyle w:val="Heading3"/>
+        <w:rPr>
+          <w:rFonts w:eastAsia="Times New Roman"/>
+        </w:rPr>
+      </w:pPr>
+      <w:r>
+        <w:rPr>
+          <w:rFonts w:eastAsia="Times New Roman"/>
+        </w:rPr>
+        <w:lastRenderedPageBreak/>
+        <w:t xml:space="preserve">8.3c </w:t>
+      </w:r>
+      <w:r>
+        <w:rPr>
+          <w:rFonts w:eastAsia="Times New Roman"/>
+        </w:rPr>
+        <w:t>AXI and I/O Control Libraries</w:t>
+      </w:r>
+    </w:p>
+    <w:p>
+      <w:pPr>
+        <w:pStyle w:val="NoSpacing"/>
+      </w:pPr>
+      <w:r>
+        <w:rPr>
+          <w:rFonts w:cs="Courier New"/>
+        </w:rPr>
+        <w:t>#include "</w:t>
+      </w:r>
+      <w:proofErr w:type="spellStart"/>
+      <w:r>
+        <w:rPr>
+          <w:rFonts w:cs="Courier New"/>
+        </w:rPr>
+        <w:t>xil_io.h</w:t>
+      </w:r>
+      <w:proofErr w:type="spellEnd"/>
+      <w:r>
+        <w:rPr>
+          <w:rFonts w:cs="Courier New"/>
+        </w:rPr>
+        <w:t>"</w:t>
+      </w:r>
+      <w:r>
+        <w:t xml:space="preserve"> – Functions for reading and writing AXI registers.</w:t>
+      </w:r>
+    </w:p>
+    <w:p>
+      <w:pPr>
+        <w:pStyle w:val="NoSpacing"/>
+      </w:pPr>
+      <w:r>
+        <w:rPr>
+          <w:rFonts w:cs="Courier New"/>
+        </w:rPr>
+        <w:t>#include "</w:t>
+      </w:r>
+      <w:proofErr w:type="spellStart"/>
+      <w:r>
+        <w:rPr>
+          <w:rFonts w:cs="Courier New"/>
+        </w:rPr>
+        <w:t>xgpio.h</w:t>
+      </w:r>
+      <w:proofErr w:type="spellEnd"/>
+      <w:r>
+        <w:rPr>
+          <w:rFonts w:cs="Courier New"/>
+        </w:rPr>
+        <w:t>"</w:t>
+      </w:r>
+      <w:r>
+        <w:t xml:space="preserve"> – Xilinx GPIO library for digital I/O control.</w:t>
+      </w:r>
+    </w:p>
+    <w:p>
+      <w:pPr>
+        <w:pStyle w:val="Heading3"/>
+        <w:rPr>
+          <w:rFonts w:eastAsia="Times New Roman"/>
+        </w:rPr>
+      </w:pPr>
+      <w:r>
+        <w:rPr>
+          <w:rFonts w:eastAsia="Times New Roman"/>
+        </w:rPr>
+        <w:t xml:space="preserve">8.3d </w:t>
+      </w:r>
+      <w:r>
+        <w:rPr>
+          <w:rFonts w:eastAsia="Times New Roman"/>
+        </w:rPr>
+        <w:t>Timer and Interrupt Handling</w:t>
+      </w:r>
+    </w:p>
+    <w:p>
+      <w:pPr>
+        <w:pStyle w:val="NoSpacing"/>
+      </w:pPr>
+      <w:r>
+        <w:rPr>
+          <w:rFonts w:cs="Courier New"/>
+        </w:rPr>
+        <w:t>#include "</w:t>
+      </w:r>
+      <w:proofErr w:type="spellStart"/>
+      <w:r>
+        <w:rPr>
+          <w:rFonts w:cs="Courier New"/>
+        </w:rPr>
+        <w:t>xtmrctr.h</w:t>
+      </w:r>
+      <w:proofErr w:type="spellEnd"/>
+      <w:r>
+        <w:rPr>
+          <w:rFonts w:cs="Courier New"/>
+        </w:rPr>
+        <w:t>"</w:t>
+      </w:r>
+      <w:r>
+        <w:t xml:space="preserve"> – Xilinx AXI Timer driver.</w:t>
+      </w:r>
+    </w:p>
+    <w:p>
+      <w:pPr>
+        <w:pStyle w:val="NoSpacing"/>
+      </w:pPr>
+      <w:r>
+        <w:rPr>
+          <w:rFonts w:cs="Courier New"/>
+        </w:rPr>
+        <w:t>#include "</w:t>
+      </w:r>
+      <w:proofErr w:type="spellStart"/>
+      <w:r>
+        <w:rPr>
+          <w:rFonts w:cs="Courier New"/>
+        </w:rPr>
+        <w:t>xintc.h</w:t>
+      </w:r>
+      <w:proofErr w:type="spellEnd"/>
+      <w:r>
+        <w:rPr>
+          <w:rFonts w:cs="Courier New"/>
+        </w:rPr>
+        <w:t>"</w:t>
+      </w:r>
+      <w:r>
+        <w:t xml:space="preserve"> – Xilinx Interrupt Controller driver.</w:t>
+      </w:r>
+    </w:p>
+    <w:p>
+      <w:pPr>
+        <w:pStyle w:val="Heading3"/>
+        <w:rPr>
+          <w:rFonts w:eastAsia="Times New Roman"/>
+        </w:rPr>
+      </w:pPr>
+      <w:r>
+        <w:rPr>
+          <w:rFonts w:eastAsia="Times New Roman"/>
+        </w:rPr>
+        <w:t xml:space="preserve">8.3e </w:t>
+      </w:r>
+      <w:r>
+        <w:rPr>
+          <w:rFonts w:eastAsia="Times New Roman"/>
+        </w:rPr>
+        <w:t>Peripheral and Custom Driver Libraries</w:t>
+      </w:r>
+    </w:p>
+    <w:p>
+      <w:pPr>
+        <w:pStyle w:val="NoSpacing"/>
+      </w:pPr>
+      <w:r>
+        <w:rPr>
+          <w:rFonts w:cs="Courier New"/>
+        </w:rPr>
+        <w:t>#include "nexys4IO.h"</w:t>
+      </w:r>
+      <w:r>
+        <w:t xml:space="preserve"> – Custom driver for Nexys4IO peripheral.</w:t>
+      </w:r>
+    </w:p>
+    <w:p>
+      <w:pPr>
+        <w:pStyle w:val="NoSpacing"/>
+      </w:pPr>
+      <w:r>
+        <w:rPr>
+          <w:rFonts w:cs="Courier New"/>
+        </w:rPr>
+        <w:t>#include "</w:t>
+      </w:r>
+      <w:proofErr w:type="spellStart"/>
+      <w:r>
+        <w:rPr>
+          <w:rFonts w:cs="Courier New"/>
+        </w:rPr>
+        <w:t>PWM_Analyzer.h</w:t>
+      </w:r>
+      <w:proofErr w:type="spellEnd"/>
+      <w:r>
+        <w:rPr>
+          <w:rFonts w:cs="Courier New"/>
+        </w:rPr>
+        <w:t>"</w:t>
+      </w:r>
+      <w:r>
+        <w:t xml:space="preserve"> – Custom driver for the PWM Analyzer.</w:t>
+      </w:r>
+    </w:p>
+    <w:p>
+      <w:pPr>
+        <w:pStyle w:val="Heading3"/>
+        <w:rPr>
+          <w:rFonts w:eastAsia="Times New Roman"/>
+        </w:rPr>
+      </w:pPr>
+      <w:r>
+        <w:rPr>
+          <w:rFonts w:eastAsia="Times New Roman"/>
+        </w:rPr>
+        <w:t xml:space="preserve">8.3f </w:t>
+      </w:r>
+      <w:r>
+        <w:rPr>
+          <w:rFonts w:eastAsia="Times New Roman"/>
+        </w:rPr>
+        <w:t>Xilinx Utility Libraries</w:t>
+      </w:r>
+    </w:p>
+    <w:p>
+      <w:pPr>
+        <w:pStyle w:val="NoSpacing"/>
+      </w:pPr>
+      <w:r>
+        <w:rPr>
+          <w:rFonts w:cs="Courier New"/>
+        </w:rPr>
+        <w:t>#include "</w:t>
+      </w:r>
+      <w:proofErr w:type="spellStart"/>
+      <w:r>
+        <w:rPr>
+          <w:rFonts w:cs="Courier New"/>
+        </w:rPr>
+        <w:t>xil_types.h</w:t>
+      </w:r>
+      <w:proofErr w:type="spellEnd"/>
+      <w:r>
+        <w:rPr>
+          <w:rFonts w:cs="Courier New"/>
+        </w:rPr>
+        <w:t>"</w:t>
+      </w:r>
+      <w:r>
+        <w:t xml:space="preserve"> – Xilinx-defined types for portability.</w:t>
+      </w:r>
+    </w:p>
+    <w:p>
+      <w:pPr>
+        <w:pStyle w:val="NoSpacing"/>
+      </w:pPr>
+      <w:r>
+        <w:rPr>
+          <w:rFonts w:cs="Courier New"/>
+        </w:rPr>
+        <w:t>#include "</w:t>
+      </w:r>
+      <w:proofErr w:type="spellStart"/>
+      <w:r>
+        <w:rPr>
+          <w:rFonts w:cs="Courier New"/>
+        </w:rPr>
+        <w:t>xil_assert.h</w:t>
+      </w:r>
+      <w:proofErr w:type="spellEnd"/>
+      <w:r>
+        <w:rPr>
+          <w:rFonts w:cs="Courier New"/>
+        </w:rPr>
+        <w:t>"</w:t>
+      </w:r>
+      <w:r>
+        <w:t xml:space="preserve"> – Xilinx assertion utilities.</w:t>
+      </w:r>
+    </w:p>
+    <w:p>
+      <w:pPr>
+        <w:pStyle w:val="NoSpacing"/>
+      </w:pPr>
+    </w:p>
+    <w:p>
+      <w:pPr>
+        <w:pStyle w:val="Heading1"/>
+      </w:pPr>
+      <w:r>
+        <w:t xml:space="preserve">9. </w:t>
+      </w:r>
+      <w:r>
+        <w:t>References</w:t>
       </w:r>
     </w:p>
     <w:p>
@@ -1220,6 +1926,155 @@
     </w:lvl>
   </w:abstractNum>
   <w:abstractNum w:abstractNumId="3" w15:restartNumberingAfterBreak="0">
+    <w:nsid w:val="13E60D4C"/>
+    <w:multiLevelType w:val="multilevel"/>
+    <w:tmpl w:val="9886FB1A"/>
+    <w:lvl w:ilvl="0">
+      <w:start w:val="1"/>
+      <w:numFmt w:val="bullet"/>
+      <w:lvlText w:val=""/>
+      <w:lvlJc w:val="left"/>
+      <w:pPr>
+        <w:tabs>
+          <w:tab w:val="num" w:pos="720"/>
+        </w:tabs>
+        <w:ind w:left="720" w:hanging="360"/>
+      </w:pPr>
+      <w:rPr>
+        <w:rFonts w:ascii="Symbol" w:hAnsi="Symbol" w:hint="default"/>
+        <w:sz w:val="20"/>
+      </w:rPr>
+    </w:lvl>
+    <w:lvl w:ilvl="1" w:tentative="1">
+      <w:start w:val="1"/>
+      <w:numFmt w:val="bullet"/>
+      <w:lvlText w:val="o"/>
+      <w:lvlJc w:val="left"/>
+      <w:pPr>
+        <w:tabs>
+          <w:tab w:val="num" w:pos="1440"/>
+        </w:tabs>
+        <w:ind w:left="1440" w:hanging="360"/>
+      </w:pPr>
+      <w:rPr>
+        <w:rFonts w:ascii="Courier New" w:hAnsi="Courier New" w:hint="default"/>
+        <w:sz w:val="20"/>
+      </w:rPr>
+    </w:lvl>
+    <w:lvl w:ilvl="2" w:tentative="1">
+      <w:start w:val="1"/>
+      <w:numFmt w:val="bullet"/>
+      <w:lvlText w:val=""/>
+      <w:lvlJc w:val="left"/>
+      <w:pPr>
+        <w:tabs>
+          <w:tab w:val="num" w:pos="2160"/>
+        </w:tabs>
+        <w:ind w:left="2160" w:hanging="360"/>
+      </w:pPr>
+      <w:rPr>
+        <w:rFonts w:ascii="Wingdings" w:hAnsi="Wingdings" w:hint="default"/>
+        <w:sz w:val="20"/>
+      </w:rPr>
+    </w:lvl>
+    <w:lvl w:ilvl="3" w:tentative="1">
+      <w:start w:val="1"/>
+      <w:numFmt w:val="bullet"/>
+      <w:lvlText w:val=""/>
+      <w:lvlJc w:val="left"/>
+      <w:pPr>
+        <w:tabs>
+          <w:tab w:val="num" w:pos="2880"/>
+        </w:tabs>
+        <w:ind w:left="2880" w:hanging="360"/>
+      </w:pPr>
+      <w:rPr>
+        <w:rFonts w:ascii="Wingdings" w:hAnsi="Wingdings" w:hint="default"/>
+        <w:sz w:val="20"/>
+      </w:rPr>
+    </w:lvl>
+    <w:lvl w:ilvl="4" w:tentative="1">
+      <w:start w:val="1"/>
+      <w:numFmt w:val="bullet"/>
+      <w:lvlText w:val=""/>
+      <w:lvlJc w:val="left"/>
+      <w:pPr>
+        <w:tabs>
+          <w:tab w:val="num" w:pos="3600"/>
+        </w:tabs>
+        <w:ind w:left="3600" w:hanging="360"/>
+      </w:pPr>
+      <w:rPr>
+        <w:rFonts w:ascii="Wingdings" w:hAnsi="Wingdings" w:hint="default"/>
+        <w:sz w:val="20"/>
+      </w:rPr>
+    </w:lvl>
+    <w:lvl w:ilvl="5" w:tentative="1">
+      <w:start w:val="1"/>
+      <w:numFmt w:val="bullet"/>
+      <w:lvlText w:val=""/>
+      <w:lvlJc w:val="left"/>
+      <w:pPr>
+        <w:tabs>
+          <w:tab w:val="num" w:pos="4320"/>
+        </w:tabs>
+        <w:ind w:left="4320" w:hanging="360"/>
+      </w:pPr>
+      <w:rPr>
+        <w:rFonts w:ascii="Wingdings" w:hAnsi="Wingdings" w:hint="default"/>
+        <w:sz w:val="20"/>
+      </w:rPr>
+    </w:lvl>
+    <w:lvl w:ilvl="6" w:tentative="1">
+      <w:start w:val="1"/>
+      <w:numFmt w:val="bullet"/>
+      <w:lvlText w:val=""/>
+      <w:lvlJc w:val="left"/>
+      <w:pPr>
+        <w:tabs>
+          <w:tab w:val="num" w:pos="5040"/>
+        </w:tabs>
+        <w:ind w:left="5040" w:hanging="360"/>
+      </w:pPr>
+      <w:rPr>
+        <w:rFonts w:ascii="Wingdings" w:hAnsi="Wingdings" w:hint="default"/>
+        <w:sz w:val="20"/>
+      </w:rPr>
+    </w:lvl>
+    <w:lvl w:ilvl="7" w:tentative="1">
+      <w:start w:val="1"/>
+      <w:numFmt w:val="bullet"/>
+      <w:lvlText w:val=""/>
+      <w:lvlJc w:val="left"/>
+      <w:pPr>
+        <w:tabs>
+          <w:tab w:val="num" w:pos="5760"/>
+        </w:tabs>
+        <w:ind w:left="5760" w:hanging="360"/>
+      </w:pPr>
+      <w:rPr>
+        <w:rFonts w:ascii="Wingdings" w:hAnsi="Wingdings" w:hint="default"/>
+        <w:sz w:val="20"/>
+      </w:rPr>
+    </w:lvl>
+    <w:lvl w:ilvl="8" w:tentative="1">
+      <w:start w:val="1"/>
+      <w:numFmt w:val="bullet"/>
+      <w:lvlText w:val=""/>
+      <w:lvlJc w:val="left"/>
+      <w:pPr>
+        <w:tabs>
+          <w:tab w:val="num" w:pos="6480"/>
+        </w:tabs>
+        <w:ind w:left="6480" w:hanging="360"/>
+      </w:pPr>
+      <w:rPr>
+        <w:rFonts w:ascii="Wingdings" w:hAnsi="Wingdings" w:hint="default"/>
+        <w:sz w:val="20"/>
+      </w:rPr>
+    </w:lvl>
+  </w:abstractNum>
+  <w:abstractNum w:abstractNumId="4" w15:restartNumberingAfterBreak="0">
     <w:nsid w:val="1BC10175"/>
     <w:multiLevelType w:val="multilevel"/>
     <w:tmpl w:val="40DCA574"/>
@@ -1368,7 +2223,7 @@
       </w:rPr>
     </w:lvl>
   </w:abstractNum>
-  <w:abstractNum w:abstractNumId="4" w15:restartNumberingAfterBreak="0">
+  <w:abstractNum w:abstractNumId="5" w15:restartNumberingAfterBreak="0">
     <w:nsid w:val="1C523733"/>
     <w:multiLevelType w:val="multilevel"/>
     <w:tmpl w:val="D96CA09E"/>
@@ -1517,7 +2372,7 @@
       </w:rPr>
     </w:lvl>
   </w:abstractNum>
-  <w:abstractNum w:abstractNumId="5" w15:restartNumberingAfterBreak="0">
+  <w:abstractNum w:abstractNumId="6" w15:restartNumberingAfterBreak="0">
     <w:nsid w:val="1C9230BC"/>
     <w:multiLevelType w:val="multilevel"/>
     <w:tmpl w:val="C348470E"/>
@@ -1666,7 +2521,7 @@
       </w:rPr>
     </w:lvl>
   </w:abstractNum>
-  <w:abstractNum w:abstractNumId="6" w15:restartNumberingAfterBreak="0">
+  <w:abstractNum w:abstractNumId="7" w15:restartNumberingAfterBreak="0">
     <w:nsid w:val="1ECC3880"/>
     <w:multiLevelType w:val="multilevel"/>
     <w:tmpl w:val="B1663324"/>
@@ -1779,7 +2634,7 @@
       </w:pPr>
     </w:lvl>
   </w:abstractNum>
-  <w:abstractNum w:abstractNumId="7" w15:restartNumberingAfterBreak="0">
+  <w:abstractNum w:abstractNumId="8" w15:restartNumberingAfterBreak="0">
     <w:nsid w:val="22BD613D"/>
     <w:multiLevelType w:val="multilevel"/>
     <w:tmpl w:val="5F3CE0C0"/>
@@ -1928,7 +2783,7 @@
       </w:rPr>
     </w:lvl>
   </w:abstractNum>
-  <w:abstractNum w:abstractNumId="8" w15:restartNumberingAfterBreak="0">
+  <w:abstractNum w:abstractNumId="9" w15:restartNumberingAfterBreak="0">
     <w:nsid w:val="3596748D"/>
     <w:multiLevelType w:val="multilevel"/>
     <w:tmpl w:val="1C9048A4"/>
@@ -2077,7 +2932,7 @@
       </w:rPr>
     </w:lvl>
   </w:abstractNum>
-  <w:abstractNum w:abstractNumId="9" w15:restartNumberingAfterBreak="0">
+  <w:abstractNum w:abstractNumId="10" w15:restartNumberingAfterBreak="0">
     <w:nsid w:val="3CDF7803"/>
     <w:multiLevelType w:val="multilevel"/>
     <w:tmpl w:val="B9FA664E"/>
@@ -2226,7 +3081,7 @@
       </w:rPr>
     </w:lvl>
   </w:abstractNum>
-  <w:abstractNum w:abstractNumId="10" w15:restartNumberingAfterBreak="0">
+  <w:abstractNum w:abstractNumId="11" w15:restartNumberingAfterBreak="0">
     <w:nsid w:val="4019452A"/>
     <w:multiLevelType w:val="multilevel"/>
     <w:tmpl w:val="27E26FEE"/>
@@ -2375,7 +3230,7 @@
       </w:rPr>
     </w:lvl>
   </w:abstractNum>
-  <w:abstractNum w:abstractNumId="11" w15:restartNumberingAfterBreak="0">
+  <w:abstractNum w:abstractNumId="12" w15:restartNumberingAfterBreak="0">
     <w:nsid w:val="41CD0F00"/>
     <w:multiLevelType w:val="multilevel"/>
     <w:tmpl w:val="3B0E1A54"/>
@@ -2524,7 +3379,124 @@
       </w:rPr>
     </w:lvl>
   </w:abstractNum>
-  <w:abstractNum w:abstractNumId="12" w15:restartNumberingAfterBreak="0">
+  <w:abstractNum w:abstractNumId="13" w15:restartNumberingAfterBreak="0">
+    <w:nsid w:val="47F24364"/>
+    <w:multiLevelType w:val="multilevel"/>
+    <w:tmpl w:val="3BA22394"/>
+    <w:lvl w:ilvl="0">
+      <w:start w:val="1"/>
+      <w:numFmt w:val="decimal"/>
+      <w:lvlText w:val="%1."/>
+      <w:lvlJc w:val="left"/>
+      <w:pPr>
+        <w:tabs>
+          <w:tab w:val="num" w:pos="720"/>
+        </w:tabs>
+        <w:ind w:left="720" w:hanging="360"/>
+      </w:pPr>
+    </w:lvl>
+    <w:lvl w:ilvl="1">
+      <w:start w:val="1"/>
+      <w:numFmt w:val="bullet"/>
+      <w:lvlText w:val="o"/>
+      <w:lvlJc w:val="left"/>
+      <w:pPr>
+        <w:tabs>
+          <w:tab w:val="num" w:pos="1440"/>
+        </w:tabs>
+        <w:ind w:left="1440" w:hanging="360"/>
+      </w:pPr>
+      <w:rPr>
+        <w:rFonts w:ascii="Courier New" w:hAnsi="Courier New" w:hint="default"/>
+        <w:sz w:val="20"/>
+      </w:rPr>
+    </w:lvl>
+    <w:lvl w:ilvl="2" w:tentative="1">
+      <w:start w:val="1"/>
+      <w:numFmt w:val="decimal"/>
+      <w:lvlText w:val="%3."/>
+      <w:lvlJc w:val="left"/>
+      <w:pPr>
+        <w:tabs>
+          <w:tab w:val="num" w:pos="2160"/>
+        </w:tabs>
+        <w:ind w:left="2160" w:hanging="360"/>
+      </w:pPr>
+    </w:lvl>
+    <w:lvl w:ilvl="3" w:tentative="1">
+      <w:start w:val="1"/>
+      <w:numFmt w:val="decimal"/>
+      <w:lvlText w:val="%4."/>
+      <w:lvlJc w:val="left"/>
+      <w:pPr>
+        <w:tabs>
+          <w:tab w:val="num" w:pos="2880"/>
+        </w:tabs>
+        <w:ind w:left="2880" w:hanging="360"/>
+      </w:pPr>
+    </w:lvl>
+    <w:lvl w:ilvl="4" w:tentative="1">
+      <w:start w:val="1"/>
+      <w:numFmt w:val="decimal"/>
+      <w:lvlText w:val="%5."/>
+      <w:lvlJc w:val="left"/>
+      <w:pPr>
+        <w:tabs>
+          <w:tab w:val="num" w:pos="3600"/>
+        </w:tabs>
+        <w:ind w:left="3600" w:hanging="360"/>
+      </w:pPr>
+    </w:lvl>
+    <w:lvl w:ilvl="5" w:tentative="1">
+      <w:start w:val="1"/>
+      <w:numFmt w:val="decimal"/>
+      <w:lvlText w:val="%6."/>
+      <w:lvlJc w:val="left"/>
+      <w:pPr>
+        <w:tabs>
+          <w:tab w:val="num" w:pos="4320"/>
+        </w:tabs>
+        <w:ind w:left="4320" w:hanging="360"/>
+      </w:pPr>
+    </w:lvl>
+    <w:lvl w:ilvl="6" w:tentative="1">
+      <w:start w:val="1"/>
+      <w:numFmt w:val="decimal"/>
+      <w:lvlText w:val="%7."/>
+      <w:lvlJc w:val="left"/>
+      <w:pPr>
+        <w:tabs>
+          <w:tab w:val="num" w:pos="5040"/>
+        </w:tabs>
+        <w:ind w:left="5040" w:hanging="360"/>
+      </w:pPr>
+    </w:lvl>
+    <w:lvl w:ilvl="7" w:tentative="1">
+      <w:start w:val="1"/>
+      <w:numFmt w:val="decimal"/>
+      <w:lvlText w:val="%8."/>
+      <w:lvlJc w:val="left"/>
+      <w:pPr>
+        <w:tabs>
+          <w:tab w:val="num" w:pos="5760"/>
+        </w:tabs>
+        <w:ind w:left="5760" w:hanging="360"/>
+      </w:pPr>
+    </w:lvl>
+    <w:lvl w:ilvl="8" w:tentative="1">
+      <w:start w:val="1"/>
+      <w:numFmt w:val="decimal"/>
+      <w:lvlText w:val="%9."/>
+      <w:lvlJc w:val="left"/>
+      <w:pPr>
+        <w:tabs>
+          <w:tab w:val="num" w:pos="6480"/>
+        </w:tabs>
+        <w:ind w:left="6480" w:hanging="360"/>
+      </w:pPr>
+    </w:lvl>
+  </w:abstractNum>
+  <w:abstractNum w:abstractNumId="14" w15:restartNumberingAfterBreak="0">
     <w:nsid w:val="4E91628B"/>
     <w:multiLevelType w:val="multilevel"/>
     <w:tmpl w:val="8D965064"/>
@@ -2637,7 +3609,7 @@
       </w:pPr>
     </w:lvl>
   </w:abstractNum>
-  <w:abstractNum w:abstractNumId="13" w15:restartNumberingAfterBreak="0">
+  <w:abstractNum w:abstractNumId="15" w15:restartNumberingAfterBreak="0">
     <w:nsid w:val="57163AAB"/>
     <w:multiLevelType w:val="multilevel"/>
     <w:tmpl w:val="F17814FC"/>
@@ -2786,7 +3758,7 @@
       </w:rPr>
     </w:lvl>
   </w:abstractNum>
-  <w:abstractNum w:abstractNumId="14" w15:restartNumberingAfterBreak="0">
+  <w:abstractNum w:abstractNumId="16" w15:restartNumberingAfterBreak="0">
     <w:nsid w:val="58310A51"/>
     <w:multiLevelType w:val="multilevel"/>
     <w:tmpl w:val="EF2E4862"/>
@@ -2935,7 +3907,7 @@
       </w:rPr>
     </w:lvl>
   </w:abstractNum>
-  <w:abstractNum w:abstractNumId="15" w15:restartNumberingAfterBreak="0">
+  <w:abstractNum w:abstractNumId="17" w15:restartNumberingAfterBreak="0">
     <w:nsid w:val="61B82824"/>
     <w:multiLevelType w:val="multilevel"/>
     <w:tmpl w:val="30E08DAA"/>
@@ -3084,7 +4056,7 @@
       </w:rPr>
     </w:lvl>
   </w:abstractNum>
-  <w:abstractNum w:abstractNumId="16" w15:restartNumberingAfterBreak="0">
+  <w:abstractNum w:abstractNumId="18" w15:restartNumberingAfterBreak="0">
     <w:nsid w:val="683221CF"/>
     <w:multiLevelType w:val="multilevel"/>
     <w:tmpl w:val="94145C44"/>
@@ -3233,7 +4205,7 @@
       </w:rPr>
     </w:lvl>
   </w:abstractNum>
-  <w:abstractNum w:abstractNumId="17" w15:restartNumberingAfterBreak="0">
+  <w:abstractNum w:abstractNumId="19" w15:restartNumberingAfterBreak="0">
     <w:nsid w:val="712979BF"/>
     <w:multiLevelType w:val="multilevel"/>
     <w:tmpl w:val="A93AAC14"/>
@@ -3382,7 +4354,7 @@
       </w:rPr>
     </w:lvl>
   </w:abstractNum>
-  <w:abstractNum w:abstractNumId="18" w15:restartNumberingAfterBreak="0">
+  <w:abstractNum w:abstractNumId="20" w15:restartNumberingAfterBreak="0">
     <w:nsid w:val="7AB670E5"/>
     <w:multiLevelType w:val="multilevel"/>
     <w:tmpl w:val="831419A0"/>
@@ -3531,7 +4503,7 @@
       </w:rPr>
     </w:lvl>
   </w:abstractNum>
-  <w:abstractNum w:abstractNumId="19" w15:restartNumberingAfterBreak="0">
+  <w:abstractNum w:abstractNumId="21" w15:restartNumberingAfterBreak="0">
     <w:nsid w:val="7BD313A3"/>
     <w:multiLevelType w:val="multilevel"/>
     <w:tmpl w:val="2842D51E"/>
@@ -3681,64 +4653,70 @@
     </w:lvl>
   </w:abstractNum>
   <w:num w:numId="1" w16cid:durableId="520434575">
-    <w:abstractNumId w:val="4"/>
+    <w:abstractNumId w:val="5"/>
   </w:num>
   <w:num w:numId="2" w16cid:durableId="1057431269">
-    <w:abstractNumId w:val="10"/>
+    <w:abstractNumId w:val="11"/>
   </w:num>
   <w:num w:numId="3" w16cid:durableId="986937382">
-    <w:abstractNumId w:val="19"/>
+    <w:abstractNumId w:val="21"/>
   </w:num>
   <w:num w:numId="4" w16cid:durableId="2123526279">
     <w:abstractNumId w:val="2"/>
   </w:num>
   <w:num w:numId="5" w16cid:durableId="700057135">
-    <w:abstractNumId w:val="11"/>
+    <w:abstractNumId w:val="12"/>
   </w:num>
   <w:num w:numId="6" w16cid:durableId="2090543423">
-    <w:abstractNumId w:val="16"/>
+    <w:abstractNumId w:val="18"/>
   </w:num>
   <w:num w:numId="7" w16cid:durableId="1461919402">
     <w:abstractNumId w:val="1"/>
   </w:num>
   <w:num w:numId="8" w16cid:durableId="1621841548">
+    <w:abstractNumId w:val="8"/>
+  </w:num>
+  <w:num w:numId="9" w16cid:durableId="246619042">
+    <w:abstractNumId w:val="19"/>
+  </w:num>
+  <w:num w:numId="10" w16cid:durableId="492184509">
     <w:abstractNumId w:val="7"/>
   </w:num>
-  <w:num w:numId="9" w16cid:durableId="246619042">
-    <w:abstractNumId w:val="17"/>
-  </w:num>
-  <w:num w:numId="10" w16cid:durableId="492184509">
-    <w:abstractNumId w:val="6"/>
-  </w:num>
   <w:num w:numId="11" w16cid:durableId="343749872">
-    <w:abstractNumId w:val="9"/>
+    <w:abstractNumId w:val="10"/>
   </w:num>
   <w:num w:numId="12" w16cid:durableId="45761790">
-    <w:abstractNumId w:val="3"/>
+    <w:abstractNumId w:val="4"/>
   </w:num>
   <w:num w:numId="13" w16cid:durableId="1109622033">
-    <w:abstractNumId w:val="18"/>
+    <w:abstractNumId w:val="20"/>
   </w:num>
   <w:num w:numId="14" w16cid:durableId="836926301">
-    <w:abstractNumId w:val="13"/>
+    <w:abstractNumId w:val="15"/>
   </w:num>
   <w:num w:numId="15" w16cid:durableId="1089960586">
     <w:abstractNumId w:val="0"/>
   </w:num>
   <w:num w:numId="16" w16cid:durableId="749543081">
+    <w:abstractNumId w:val="16"/>
+  </w:num>
+  <w:num w:numId="17" w16cid:durableId="380907470">
+    <w:abstractNumId w:val="17"/>
+  </w:num>
+  <w:num w:numId="18" w16cid:durableId="1021929590">
+    <w:abstractNumId w:val="6"/>
+  </w:num>
+  <w:num w:numId="19" w16cid:durableId="356466561">
+    <w:abstractNumId w:val="9"/>
+  </w:num>
+  <w:num w:numId="20" w16cid:durableId="1149135493">
     <w:abstractNumId w:val="14"/>
   </w:num>
-  <w:num w:numId="17" w16cid:durableId="380907470">
-    <w:abstractNumId w:val="15"/>
+  <w:num w:numId="21" w16cid:durableId="1755928844">
+    <w:abstractNumId w:val="3"/>
   </w:num>
-  <w:num w:numId="18" w16cid:durableId="1021929590">
-    <w:abstractNumId w:val="5"/>
-  </w:num>
-  <w:num w:numId="19" w16cid:durableId="356466561">
-    <w:abstractNumId w:val="8"/>
-  </w:num>
-  <w:num w:numId="20" w16cid:durableId="1149135493">
-    <w:abstractNumId w:val="12"/>
+  <w:num w:numId="22" w16cid:durableId="385879271">
+    <w:abstractNumId w:val="13"/>
   </w:num>
 </w:numbering>
 </file>
@@ -4193,7 +5171,6 @@
     <w:next w:val="Normal"/>
     <w:link w:val="Heading3Char"/>
     <w:uiPriority w:val="9"/>
-    <w:semiHidden/>
     <w:unhideWhenUsed/>
     <w:qFormat/>
     <w:rsid w:val="00AC4621"/>
@@ -4345,6 +5322,7 @@
   <w:style w:type="character" w:default="1" w:styleId="DefaultParagraphFont">
     <w:name w:val="Default Paragraph Font"/>
     <w:uiPriority w:val="1"/>
+    <w:semiHidden/>
     <w:unhideWhenUsed/>
   </w:style>
   <w:style w:type="table" w:default="1" w:styleId="TableNormal">
@@ -4399,7 +5377,6 @@
     <w:basedOn w:val="DefaultParagraphFont"/>
     <w:link w:val="Heading3"/>
     <w:uiPriority w:val="9"/>
-    <w:semiHidden/>
     <w:rsid w:val="00AC4621"/>
     <w:rPr>
       <w:rFonts w:eastAsiaTheme="majorEastAsia" w:cstheme="majorBidi"/>
@@ -4665,6 +5642,22 @@
     <w:pPr>
       <w:spacing w:after="0" w:line="240" w:lineRule="auto"/>
     </w:pPr>
+  </w:style>
+  <w:style w:type="paragraph" w:styleId="NormalWeb">
+    <w:name w:val="Normal (Web)"/>
+    <w:basedOn w:val="Normal"/>
+    <w:uiPriority w:val="99"/>
+    <w:semiHidden/>
+    <w:unhideWhenUsed/>
+    <w:rsid w:val="00697D09"/>
+    <w:pPr>
+      <w:spacing w:before="100" w:beforeAutospacing="1" w:after="100" w:afterAutospacing="1" w:line="240" w:lineRule="auto"/>
+    </w:pPr>
+    <w:rPr>
+      <w:rFonts w:ascii="Times New Roman" w:eastAsia="Times New Roman" w:hAnsi="Times New Roman" w:cs="Times New Roman"/>
+      <w:kern w:val="0"/>
+      <w14:ligatures w14:val="none"/>
+    </w:rPr>
   </w:style>
 </w:styles>
 </file>

</xml_diff>

<commit_message>
Final version setup, ready for demo. Report finished
</commit_message>
<xml_diff>
--- a/ECE544_Project1_Report_Phil_N.docx
+++ b/ECE544_Project1_Report_Phil_N.docx
@@ -83,13 +83,12 @@
     <w:p>
       <w:pPr>
         <w:pStyle w:val="Heading1"/>
-        <w:rPr>
-          <w:rFonts w:eastAsia="Times New Roman"/>
-        </w:rPr>
-      </w:pPr>
-      <w:r>
-        <w:rPr>
-          <w:rFonts w:eastAsia="Times New Roman"/>
+      </w:pPr>
+      <w:r>
+        <w:rPr>
+          <w:rStyle w:val="Strong"/>
+          <w:b w:val="0"/>
+          <w:bCs w:val="0"/>
         </w:rPr>
         <w:t>1. Introduction</w:t>
       </w:r>
@@ -99,7 +98,7 @@
         <w:pStyle w:val="NoSpacing"/>
       </w:pPr>
       <w:r>
-        <w:t xml:space="preserve">This project integrates the Nexys4IO peripheral with a PWM Analyzer on a </w:t>
+        <w:t xml:space="preserve">This report details the design, implementation, and testing of a </w:t>
       </w:r>
       <w:proofErr w:type="spellStart"/>
       <w:r>
@@ -107,21 +106,36 @@
       </w:r>
       <w:proofErr w:type="spellEnd"/>
       <w:r>
-        <w:t xml:space="preserve"> soft-core processor implemented on an FPGA. The system provides real-time control and monitoring of RGB LED duty cycles, switch inputs, and button interactions while displaying relevant information on the 7-segment display. The Fixed Interval Timer (FIT) interrupt-driven mechanism ensures continuous system updates.</w:t>
+        <w:t xml:space="preserve">-based embedded system that interfaces with the Nexys4IO peripheral and an external </w:t>
+      </w:r>
+      <w:proofErr w:type="spellStart"/>
+      <w:r>
+        <w:t>Digilent</w:t>
+      </w:r>
+      <w:proofErr w:type="spellEnd"/>
+      <w:r>
+        <w:t xml:space="preserve"> PWM Analyzer. The system operates on a </w:t>
+      </w:r>
+      <w:proofErr w:type="spellStart"/>
+      <w:r>
+        <w:t>Nexys</w:t>
+      </w:r>
+      <w:proofErr w:type="spellEnd"/>
+      <w:r>
+        <w:t xml:space="preserve"> A7 FPGA board and integrates hardware and software components to control RGB LEDs using pulse-width modulation (PWM) signals. The project involves real-time data acquisition from the PWM Analyzer and visualization on the 7-segment display.</w:t>
       </w:r>
     </w:p>
     <w:p>
       <w:pPr>
         <w:pStyle w:val="Heading1"/>
-        <w:rPr>
-          <w:rFonts w:eastAsia="Times New Roman"/>
-        </w:rPr>
-      </w:pPr>
-      <w:r>
-        <w:rPr>
-          <w:rFonts w:eastAsia="Times New Roman"/>
-        </w:rPr>
-        <w:t>2. Objectives</w:t>
+      </w:pPr>
+      <w:r>
+        <w:rPr>
+          <w:rStyle w:val="Strong"/>
+          <w:b w:val="0"/>
+          <w:bCs w:val="0"/>
+        </w:rPr>
+        <w:t>2. System Overview</w:t>
       </w:r>
     </w:p>
     <w:p>
@@ -129,23 +143,107 @@
         <w:pStyle w:val="NoSpacing"/>
       </w:pPr>
       <w:r>
-        <w:t>Implement real-time control of RGB LED brightness using push buttons.</w:t>
+        <w:t>The system consists of the following components:</w:t>
       </w:r>
     </w:p>
     <w:p>
       <w:pPr>
         <w:pStyle w:val="NoSpacing"/>
       </w:pPr>
-      <w:r>
-        <w:t xml:space="preserve">Read and process PWM signals via an external </w:t>
-      </w:r>
       <w:proofErr w:type="spellStart"/>
       <w:r>
+        <w:rPr>
+          <w:rStyle w:val="Strong"/>
+        </w:rPr>
+        <w:t>MicroBlaze</w:t>
+      </w:r>
+      <w:proofErr w:type="spellEnd"/>
+      <w:r>
+        <w:rPr>
+          <w:rStyle w:val="Strong"/>
+        </w:rPr>
+        <w:t xml:space="preserve"> Soft Processor</w:t>
+      </w:r>
+      <w:r>
+        <w:t>: Executes embedded C code and manages peripheral interactions.</w:t>
+      </w:r>
+    </w:p>
+    <w:p>
+      <w:pPr>
+        <w:pStyle w:val="NoSpacing"/>
+      </w:pPr>
+      <w:r>
+        <w:rPr>
+          <w:rStyle w:val="Strong"/>
+        </w:rPr>
+        <w:t>Nexys4IO Peripheral</w:t>
+      </w:r>
+      <w:r>
+        <w:t>: Controls RGB LEDs, switches, and buttons.</w:t>
+      </w:r>
+    </w:p>
+    <w:p>
+      <w:pPr>
+        <w:pStyle w:val="NoSpacing"/>
+      </w:pPr>
+      <w:r>
+        <w:rPr>
+          <w:rStyle w:val="Strong"/>
+        </w:rPr>
+        <w:t>AXI Timer</w:t>
+      </w:r>
+      <w:r>
+        <w:t>: Generates a PWM clock signal.</w:t>
+      </w:r>
+    </w:p>
+    <w:p>
+      <w:pPr>
+        <w:pStyle w:val="NoSpacing"/>
+      </w:pPr>
+      <w:r>
+        <w:rPr>
+          <w:rStyle w:val="Strong"/>
+        </w:rPr>
+        <w:t>Interrupt Controller (</w:t>
+      </w:r>
+      <w:proofErr w:type="spellStart"/>
+      <w:r>
+        <w:rPr>
+          <w:rStyle w:val="Strong"/>
+        </w:rPr>
+        <w:t>XIntc</w:t>
+      </w:r>
+      <w:proofErr w:type="spellEnd"/>
+      <w:r>
+        <w:rPr>
+          <w:rStyle w:val="Strong"/>
+        </w:rPr>
+        <w:t>)</w:t>
+      </w:r>
+      <w:r>
+        <w:t>: Manages periodic updates via the Fixed Interval Timer (FIT).</w:t>
+      </w:r>
+    </w:p>
+    <w:p>
+      <w:pPr>
+        <w:pStyle w:val="NoSpacing"/>
+      </w:pPr>
+      <w:proofErr w:type="spellStart"/>
+      <w:r>
+        <w:rPr>
+          <w:rStyle w:val="Strong"/>
+        </w:rPr>
         <w:t>Digilent</w:t>
       </w:r>
       <w:proofErr w:type="spellEnd"/>
       <w:r>
-        <w:t xml:space="preserve"> PWM Analyzer.</w:t>
+        <w:rPr>
+          <w:rStyle w:val="Strong"/>
+        </w:rPr>
+        <w:t xml:space="preserve"> PWM Analyzer</w:t>
+      </w:r>
+      <w:r>
+        <w:t>: Reads duty cycle values of externally generated PWM signals.</w:t>
       </w:r>
     </w:p>
     <w:p>
@@ -153,7 +251,34 @@
         <w:pStyle w:val="NoSpacing"/>
       </w:pPr>
       <w:r>
-        <w:t>Display switch and button states on LEDs and 7-segment display.</w:t>
+        <w:rPr>
+          <w:rStyle w:val="Strong"/>
+        </w:rPr>
+        <w:t>GPIO Interface</w:t>
+      </w:r>
+      <w:r>
+        <w:t xml:space="preserve">: Enables communication between </w:t>
+      </w:r>
+      <w:proofErr w:type="spellStart"/>
+      <w:r>
+        <w:t>MicroBlaze</w:t>
+      </w:r>
+      <w:proofErr w:type="spellEnd"/>
+      <w:r>
+        <w:t xml:space="preserve"> and peripheral components.</w:t>
+      </w:r>
+    </w:p>
+    <w:p>
+      <w:pPr>
+        <w:pStyle w:val="Heading1"/>
+      </w:pPr>
+      <w:r>
+        <w:rPr>
+          <w:rStyle w:val="Strong"/>
+          <w:b w:val="0"/>
+          <w:bCs w:val="0"/>
+        </w:rPr>
+        <w:t>3. Application Code Description</w:t>
       </w:r>
     </w:p>
     <w:p>
@@ -161,51 +286,644 @@
         <w:pStyle w:val="NoSpacing"/>
       </w:pPr>
       <w:r>
-        <w:t xml:space="preserve">Develop a modular and scalable software architecture in C for </w:t>
+        <w:t xml:space="preserve">The main application, implemented in </w:t>
+      </w:r>
+      <w:r>
+        <w:rPr>
+          <w:rStyle w:val="HTMLCode"/>
+          <w:rFonts w:asciiTheme="minorHAnsi" w:eastAsiaTheme="majorEastAsia" w:hAnsiTheme="minorHAnsi"/>
+          <w:sz w:val="24"/>
+          <w:szCs w:val="24"/>
+        </w:rPr>
+        <w:t>test_nexys4ioV2.c</w:t>
+      </w:r>
+      <w:r>
+        <w:t>, performs the following operations</w:t>
+      </w:r>
+    </w:p>
+    <w:p>
+      <w:pPr>
+        <w:pStyle w:val="Heading3"/>
+      </w:pPr>
+      <w:r>
+        <w:rPr>
+          <w:rStyle w:val="Strong"/>
+          <w:b w:val="0"/>
+          <w:bCs w:val="0"/>
+        </w:rPr>
+        <w:t>System Initialization</w:t>
+      </w:r>
+    </w:p>
+    <w:p>
+      <w:pPr>
+        <w:pStyle w:val="NoSpacing"/>
+      </w:pPr>
+      <w:r>
+        <w:t>Configures and initializes the AXI Timer, GPIO, and PWM Analyzer.</w:t>
+      </w:r>
+    </w:p>
+    <w:p>
+      <w:pPr>
+        <w:pStyle w:val="NoSpacing"/>
+      </w:pPr>
+      <w:r>
+        <w:lastRenderedPageBreak/>
+        <w:t>Enables interrupts for periodic updates.</w:t>
+      </w:r>
+    </w:p>
+    <w:p>
+      <w:pPr>
+        <w:pStyle w:val="NoSpacing"/>
+      </w:pPr>
+    </w:p>
+    <w:p>
+      <w:pPr>
+        <w:pStyle w:val="Heading3"/>
+      </w:pPr>
+      <w:r>
+        <w:rPr>
+          <w:rStyle w:val="Strong"/>
+          <w:b w:val="0"/>
+          <w:bCs w:val="0"/>
+        </w:rPr>
+        <w:t>Self-Test and Debugging</w:t>
+      </w:r>
+    </w:p>
+    <w:p>
+      <w:pPr>
+        <w:pStyle w:val="NoSpacing"/>
+      </w:pPr>
+      <w:r>
+        <w:t>Runs initial tests to verify LED, 7-segment display, and PWM output functionality.</w:t>
+      </w:r>
+    </w:p>
+    <w:p>
+      <w:pPr>
+        <w:pStyle w:val="Heading3"/>
+      </w:pPr>
+      <w:r>
+        <w:rPr>
+          <w:rStyle w:val="Strong"/>
+          <w:b w:val="0"/>
+          <w:bCs w:val="0"/>
+        </w:rPr>
+        <w:t>Main Loop</w:t>
+      </w:r>
+    </w:p>
+    <w:p>
+      <w:pPr>
+        <w:pStyle w:val="NoSpacing"/>
+      </w:pPr>
+      <w:r>
+        <w:t>Reads button and switch states.</w:t>
+      </w:r>
+    </w:p>
+    <w:p>
+      <w:pPr>
+        <w:pStyle w:val="NoSpacing"/>
+      </w:pPr>
+      <w:r>
+        <w:t>Adjusts the duty cycle of RGB LEDs based on button presses.</w:t>
+      </w:r>
+    </w:p>
+    <w:p>
+      <w:pPr>
+        <w:pStyle w:val="NoSpacing"/>
+      </w:pPr>
+      <w:r>
+        <w:t>Updates the RGB2 LED based on measured duty cycle values from the PWM Analyzer.</w:t>
+      </w:r>
+    </w:p>
+    <w:p>
+      <w:pPr>
+        <w:pStyle w:val="NoSpacing"/>
+      </w:pPr>
+      <w:r>
+        <w:t>Displays PWM values on the 7-segment display.</w:t>
+      </w:r>
+    </w:p>
+    <w:p>
+      <w:pPr>
+        <w:pStyle w:val="Heading3"/>
+      </w:pPr>
+      <w:r>
+        <w:rPr>
+          <w:rStyle w:val="Strong"/>
+          <w:b w:val="0"/>
+          <w:bCs w:val="0"/>
+        </w:rPr>
+        <w:t>Fixed Interval Timer (FIT) Handler</w:t>
+      </w:r>
+    </w:p>
+    <w:p>
+      <w:pPr>
+        <w:pStyle w:val="NoSpacing"/>
+      </w:pPr>
+      <w:r>
+        <w:t xml:space="preserve">Periodically </w:t>
+      </w:r>
+      <w:proofErr w:type="gramStart"/>
+      <w:r>
+        <w:t>reads</w:t>
+      </w:r>
+      <w:proofErr w:type="gramEnd"/>
+      <w:r>
+        <w:t xml:space="preserve"> button and switch states.</w:t>
+      </w:r>
+    </w:p>
+    <w:p>
+      <w:pPr>
+        <w:pStyle w:val="NoSpacing"/>
+      </w:pPr>
+      <w:r>
+        <w:t>Toggles decimal point on the 7-segment display to indicate system activity.</w:t>
+      </w:r>
+    </w:p>
+    <w:p>
+      <w:pPr>
+        <w:pStyle w:val="NoSpacing"/>
+      </w:pPr>
+      <w:r>
+        <w:t>Reads PWM duty cycle values and updates the display.</w:t>
+      </w:r>
+    </w:p>
+    <w:p>
+      <w:pPr>
+        <w:pStyle w:val="Heading1"/>
+      </w:pPr>
+      <w:r>
+        <w:rPr>
+          <w:rStyle w:val="Strong"/>
+          <w:b w:val="0"/>
+          <w:bCs w:val="0"/>
+        </w:rPr>
+        <w:t>4. Problems Encountered and Solutions</w:t>
+      </w:r>
+    </w:p>
+    <w:p>
+      <w:pPr>
+        <w:pStyle w:val="Heading3"/>
+      </w:pPr>
+      <w:r>
+        <w:rPr>
+          <w:rStyle w:val="Strong"/>
+          <w:b w:val="0"/>
+          <w:bCs w:val="0"/>
+        </w:rPr>
+        <w:t>4.1 AXI Register Reads Returning Zero</w:t>
+      </w:r>
+    </w:p>
+    <w:p>
+      <w:pPr>
+        <w:pStyle w:val="NoSpacing"/>
+      </w:pPr>
+      <w:r>
+        <w:rPr>
+          <w:rStyle w:val="Strong"/>
+          <w:rFonts w:eastAsiaTheme="majorEastAsia"/>
+        </w:rPr>
+        <w:t>Problem</w:t>
+      </w:r>
+      <w:r>
+        <w:t xml:space="preserve">: Initial attempts to read from the PWM Analyzer registers returned </w:t>
+      </w:r>
+      <w:proofErr w:type="gramStart"/>
+      <w:r>
+        <w:t>zero</w:t>
+      </w:r>
+      <w:proofErr w:type="gramEnd"/>
+      <w:r>
+        <w:t xml:space="preserve"> values. </w:t>
+      </w:r>
+      <w:r>
+        <w:rPr>
+          <w:rStyle w:val="Strong"/>
+          <w:rFonts w:eastAsiaTheme="majorEastAsia"/>
+        </w:rPr>
+        <w:t>Solution</w:t>
+      </w:r>
+      <w:r>
+        <w:t xml:space="preserve">: Verified correct base addresses from the </w:t>
       </w:r>
       <w:proofErr w:type="spellStart"/>
       <w:r>
+        <w:t>Vivado</w:t>
+      </w:r>
+      <w:proofErr w:type="spellEnd"/>
+      <w:r>
+        <w:t xml:space="preserve"> Address Map and ensured that the PWM Analyzer was enabled before reading.</w:t>
+      </w:r>
+    </w:p>
+    <w:p>
+      <w:pPr>
+        <w:pStyle w:val="Heading3"/>
+      </w:pPr>
+      <w:r>
+        <w:rPr>
+          <w:rStyle w:val="Strong"/>
+          <w:b w:val="0"/>
+          <w:bCs w:val="0"/>
+        </w:rPr>
+        <w:t>4.2 Incorrect PWM Values Displayed on 7-Segment Display</w:t>
+      </w:r>
+    </w:p>
+    <w:p>
+      <w:pPr>
+        <w:pStyle w:val="NoSpacing"/>
+      </w:pPr>
+      <w:r>
+        <w:rPr>
+          <w:rStyle w:val="Strong"/>
+          <w:rFonts w:eastAsiaTheme="majorEastAsia"/>
+        </w:rPr>
+        <w:t>Problem</w:t>
+      </w:r>
+      <w:r>
+        <w:t xml:space="preserve">: PWM duty cycle values displayed on the 7-segment display were inconsistent. </w:t>
+      </w:r>
+      <w:r>
+        <w:rPr>
+          <w:rStyle w:val="Strong"/>
+          <w:rFonts w:eastAsiaTheme="majorEastAsia"/>
+        </w:rPr>
+        <w:t>Solution</w:t>
+      </w:r>
+      <w:r>
+        <w:t>: Implemented a scaling factor to convert the 8-bit (0–255) duty cycle values to a percentage format (0–99%).</w:t>
+      </w:r>
+    </w:p>
+    <w:p>
+      <w:pPr>
+        <w:pStyle w:val="Heading3"/>
+      </w:pPr>
+      <w:r>
+        <w:rPr>
+          <w:rStyle w:val="Strong"/>
+          <w:b w:val="0"/>
+          <w:bCs w:val="0"/>
+        </w:rPr>
+        <w:t>4.3 GPIO Configuration Issues</w:t>
+      </w:r>
+    </w:p>
+    <w:p>
+      <w:pPr>
+        <w:pStyle w:val="NoSpacing"/>
+      </w:pPr>
+      <w:r>
+        <w:rPr>
+          <w:rStyle w:val="Strong"/>
+          <w:rFonts w:eastAsiaTheme="majorEastAsia"/>
+        </w:rPr>
+        <w:t>Problem</w:t>
+      </w:r>
+      <w:r>
+        <w:t xml:space="preserve">: GPIO readback values did not match the written values. </w:t>
+      </w:r>
+      <w:r>
+        <w:br/>
+      </w:r>
+      <w:r>
+        <w:rPr>
+          <w:rStyle w:val="Strong"/>
+          <w:rFonts w:eastAsiaTheme="majorEastAsia"/>
+        </w:rPr>
+        <w:t>Solution</w:t>
+      </w:r>
+      <w:r>
+        <w:t xml:space="preserve">: Forced the GPIO to output </w:t>
+      </w:r>
+      <w:r>
+        <w:t xml:space="preserve">mode using </w:t>
+      </w:r>
+      <w:proofErr w:type="spellStart"/>
+      <w:r>
+        <w:t>XGpio_</w:t>
+      </w:r>
+      <w:proofErr w:type="gramStart"/>
+      <w:r>
+        <w:t>WriteReg</w:t>
+      </w:r>
+      <w:proofErr w:type="spellEnd"/>
+      <w:r>
+        <w:t>(</w:t>
+      </w:r>
+      <w:proofErr w:type="gramEnd"/>
+      <w:r>
+        <w:t>) and confirmed correct</w:t>
+      </w:r>
+      <w:r>
+        <w:t xml:space="preserve"> configuration via debug prints.</w:t>
+      </w:r>
+      <w:r>
+        <w:t xml:space="preserve"> GPIO was not initialized properly as output, 32-bits.</w:t>
+      </w:r>
+      <w:r>
+        <w:br/>
+      </w:r>
+    </w:p>
+    <w:p>
+      <w:pPr>
+        <w:pStyle w:val="Heading3"/>
+        <w:rPr>
+          <w:rStyle w:val="Strong"/>
+          <w:b w:val="0"/>
+          <w:bCs w:val="0"/>
+        </w:rPr>
+      </w:pPr>
+      <w:r>
+        <w:rPr>
+          <w:rStyle w:val="Strong"/>
+          <w:b w:val="0"/>
+          <w:bCs w:val="0"/>
+        </w:rPr>
+        <w:t>4.</w:t>
+      </w:r>
+      <w:r>
+        <w:rPr>
+          <w:rStyle w:val="Strong"/>
+          <w:b w:val="0"/>
+          <w:bCs w:val="0"/>
+        </w:rPr>
+        <w:t>4</w:t>
+      </w:r>
+      <w:r>
+        <w:rPr>
+          <w:rStyle w:val="Strong"/>
+          <w:b w:val="0"/>
+          <w:bCs w:val="0"/>
+        </w:rPr>
+        <w:t xml:space="preserve"> </w:t>
+      </w:r>
+      <w:r>
+        <w:rPr>
+          <w:rStyle w:val="Strong"/>
+          <w:b w:val="0"/>
+          <w:bCs w:val="0"/>
+        </w:rPr>
+        <w:t>RGB2 LED Constantly “On A Little”</w:t>
+      </w:r>
+    </w:p>
+    <w:p>
+      <w:pPr>
+        <w:pStyle w:val="NoSpacing"/>
+      </w:pPr>
+      <w:r>
+        <w:rPr>
+          <w:rStyle w:val="Strong"/>
+        </w:rPr>
+        <w:t>Problem:</w:t>
+      </w:r>
+      <w:r>
+        <w:t xml:space="preserve"> The RGB</w:t>
+      </w:r>
+      <w:r>
+        <w:t>2</w:t>
+      </w:r>
+      <w:r>
+        <w:t xml:space="preserve"> LED remains constantly lit, even after resetting the PWM duty cycle (DC) variables for each color.</w:t>
+      </w:r>
+    </w:p>
+    <w:p>
+      <w:pPr>
+        <w:pStyle w:val="NoSpacing"/>
+      </w:pPr>
+      <w:r>
+        <w:rPr>
+          <w:rStyle w:val="Strong"/>
+        </w:rPr>
+        <w:t>Solution:</w:t>
+      </w:r>
+      <w:r>
+        <w:t xml:space="preserve"> Initially, the approach was to read the PWM duty cycle values on reset and subtract them from each color in the </w:t>
+      </w:r>
+      <w:r>
+        <w:rPr>
+          <w:rStyle w:val="HTMLCode"/>
+          <w:rFonts w:asciiTheme="minorHAnsi" w:eastAsiaTheme="minorHAnsi" w:hAnsiTheme="minorHAnsi" w:cstheme="minorBidi"/>
+          <w:sz w:val="24"/>
+          <w:szCs w:val="24"/>
+        </w:rPr>
+        <w:t>RGB2</w:t>
+      </w:r>
+      <w:r>
+        <w:t xml:space="preserve"> write function. However, this led to incorrect </w:t>
+      </w:r>
+      <w:r>
+        <w:lastRenderedPageBreak/>
+        <w:t xml:space="preserve">brightness levels for the LEDs, causing display issues. As a result, this approach was </w:t>
+      </w:r>
+      <w:proofErr w:type="gramStart"/>
+      <w:r>
+        <w:t>removed</w:t>
+      </w:r>
+      <w:r>
+        <w:t>, but</w:t>
+      </w:r>
+      <w:proofErr w:type="gramEnd"/>
+      <w:r>
+        <w:t xml:space="preserve"> is a promising way to fix the issue if further debugged.</w:t>
+      </w:r>
+    </w:p>
+    <w:p>
+      <w:pPr>
+        <w:pStyle w:val="NormalWeb"/>
+      </w:pPr>
+    </w:p>
+    <w:p>
+      <w:pPr>
+        <w:pStyle w:val="Heading1"/>
+      </w:pPr>
+      <w:r>
+        <w:rPr>
+          <w:rStyle w:val="Strong"/>
+          <w:b w:val="0"/>
+          <w:bCs w:val="0"/>
+        </w:rPr>
+        <w:t>5. Suggested Improvements</w:t>
+      </w:r>
+    </w:p>
+    <w:p>
+      <w:pPr>
+        <w:pStyle w:val="NoSpacing"/>
+      </w:pPr>
+      <w:r>
+        <w:rPr>
+          <w:rStyle w:val="Strong"/>
+        </w:rPr>
+        <w:t>Increase PWM Resolution</w:t>
+      </w:r>
+      <w:r>
+        <w:t>: Modify PWM control to support a higher bit-depth for smoother transitions.</w:t>
+      </w:r>
+    </w:p>
+    <w:p>
+      <w:pPr>
+        <w:pStyle w:val="NoSpacing"/>
+      </w:pPr>
+      <w:r>
+        <w:rPr>
+          <w:rStyle w:val="Strong"/>
+        </w:rPr>
+        <w:t>Enhance User Interface</w:t>
+      </w:r>
+      <w:r>
+        <w:t>: Implement an OLED or LCD display for better visualization of PWM values.</w:t>
+      </w:r>
+    </w:p>
+    <w:p>
+      <w:pPr>
+        <w:pStyle w:val="NoSpacing"/>
+      </w:pPr>
+      <w:r>
+        <w:rPr>
+          <w:rStyle w:val="Strong"/>
+        </w:rPr>
+        <w:t xml:space="preserve">Implement </w:t>
+      </w:r>
+      <w:proofErr w:type="gramStart"/>
+      <w:r>
+        <w:rPr>
+          <w:rStyle w:val="Strong"/>
+        </w:rPr>
+        <w:t>Non-Blocking</w:t>
+      </w:r>
+      <w:proofErr w:type="gramEnd"/>
+      <w:r>
+        <w:rPr>
+          <w:rStyle w:val="Strong"/>
+        </w:rPr>
+        <w:t xml:space="preserve"> I/O</w:t>
+      </w:r>
+      <w:r>
+        <w:t>: Modify the main loop to use event-driven programming instead of polling.</w:t>
+      </w:r>
+    </w:p>
+    <w:p>
+      <w:pPr>
+        <w:pStyle w:val="NoSpacing"/>
+      </w:pPr>
+      <w:r>
+        <w:rPr>
+          <w:rStyle w:val="Strong"/>
+        </w:rPr>
+        <w:t>Add UART Debugging Support</w:t>
+      </w:r>
+      <w:r>
+        <w:t>: Integrate a serial interface for remote debugging and logging.</w:t>
+      </w:r>
+    </w:p>
+    <w:p>
+      <w:pPr>
+        <w:pStyle w:val="NoSpacing"/>
+      </w:pPr>
+      <w:r>
+        <w:rPr>
+          <w:rStyle w:val="Strong"/>
+        </w:rPr>
+        <w:t>Optimize Code Structure</w:t>
+      </w:r>
+      <w:r>
+        <w:t>: Separate core functionality into modular files to improve maintainability.</w:t>
+      </w:r>
+    </w:p>
+    <w:p>
+      <w:pPr>
+        <w:pStyle w:val="Heading1"/>
+      </w:pPr>
+      <w:r>
+        <w:rPr>
+          <w:rStyle w:val="Strong"/>
+          <w:b w:val="0"/>
+          <w:bCs w:val="0"/>
+        </w:rPr>
+        <w:t xml:space="preserve">6. </w:t>
+      </w:r>
+      <w:r>
+        <w:rPr>
+          <w:rStyle w:val="Heading1Char"/>
+        </w:rPr>
+        <w:t>Conclusion</w:t>
+      </w:r>
+    </w:p>
+    <w:p>
+      <w:pPr>
+        <w:pStyle w:val="NoSpacing"/>
+      </w:pPr>
+      <w:r>
+        <w:t xml:space="preserve">This project successfully demonstrated the integration of an external </w:t>
+      </w:r>
+      <w:proofErr w:type="spellStart"/>
+      <w:r>
+        <w:t>Digilent</w:t>
+      </w:r>
+      <w:proofErr w:type="spellEnd"/>
+      <w:r>
+        <w:t xml:space="preserve"> PWM Analyzer with the Nexys4IO peripheral on a </w:t>
+      </w:r>
+      <w:proofErr w:type="spellStart"/>
+      <w:r>
         <w:t>MicroBlaze</w:t>
       </w:r>
       <w:proofErr w:type="spellEnd"/>
       <w:r>
-        <w:t>.</w:t>
+        <w:t>-based FPGA system. The application code efficiently manages real-time PWM measurements, user interactions, and visual outputs. Despite initial challenges with hardware communication and register access, troubleshooting techniques such as debugging prints and address verification helped resolve the issues. The project provides a solid foundation for further enhancements, including improved user interfaces and increased system efficiency.</w:t>
       </w:r>
     </w:p>
     <w:p>
       <w:pPr>
         <w:pStyle w:val="NoSpacing"/>
       </w:pPr>
-      <w:r>
-        <w:t>Ensure efficient communication via AXI registers and GPIO interfaces.</w:t>
-      </w:r>
+    </w:p>
+    <w:p>
+      <w:pPr>
+        <w:pStyle w:val="NoSpacing"/>
+      </w:pPr>
     </w:p>
     <w:p>
       <w:pPr>
         <w:pStyle w:val="Heading1"/>
-        <w:rPr>
-          <w:rFonts w:eastAsia="Times New Roman"/>
-        </w:rPr>
-      </w:pPr>
-      <w:r>
-        <w:rPr>
-          <w:rFonts w:eastAsia="Times New Roman"/>
-        </w:rPr>
-        <w:t>3. System Architecture</w:t>
+      </w:pPr>
+      <w:r>
+        <w:lastRenderedPageBreak/>
+        <w:t>7</w:t>
+      </w:r>
+      <w:r>
+        <w:t xml:space="preserve">. </w:t>
+      </w:r>
+      <w:r>
+        <w:t>Appendix</w:t>
       </w:r>
     </w:p>
     <w:p>
       <w:pPr>
         <w:pStyle w:val="Heading2"/>
-        <w:rPr>
-          <w:rFonts w:eastAsia="Times New Roman"/>
-        </w:rPr>
-      </w:pPr>
-      <w:r>
-        <w:rPr>
-          <w:rFonts w:eastAsia="Times New Roman"/>
-        </w:rPr>
-        <w:t>3.1 Hardware Components</w:t>
+      </w:pPr>
+    </w:p>
+    <w:p>
+      <w:pPr>
+        <w:pStyle w:val="Heading2"/>
+      </w:pPr>
+      <w:r>
+        <w:t>7</w:t>
+      </w:r>
+      <w:r>
+        <w:t xml:space="preserve">.1 </w:t>
+      </w:r>
+      <w:proofErr w:type="spellStart"/>
+      <w:r>
+        <w:t>Embsys</w:t>
+      </w:r>
+      <w:proofErr w:type="spellEnd"/>
+      <w:r>
+        <w:t xml:space="preserve"> Schematic</w:t>
+      </w:r>
+    </w:p>
+    <w:p>
+      <w:pPr>
+        <w:pStyle w:val="Heading3"/>
+      </w:pPr>
+      <w:r>
+        <w:t>7.1a Elaboration Schematic</w:t>
       </w:r>
     </w:p>
     <w:p>
@@ -213,521 +931,9 @@
         <w:pStyle w:val="NoSpacing"/>
       </w:pPr>
       <w:r>
-        <w:t xml:space="preserve">FPGA Board: </w:t>
-      </w:r>
-      <w:proofErr w:type="spellStart"/>
-      <w:r>
-        <w:t>Digilent</w:t>
-      </w:r>
-      <w:proofErr w:type="spellEnd"/>
-      <w:r>
-        <w:t xml:space="preserve"> </w:t>
-      </w:r>
-      <w:proofErr w:type="spellStart"/>
-      <w:r>
-        <w:t>Nexys</w:t>
-      </w:r>
-      <w:proofErr w:type="spellEnd"/>
-      <w:r>
-        <w:t xml:space="preserve"> A7-100T</w:t>
-      </w:r>
-    </w:p>
-    <w:p>
-      <w:pPr>
-        <w:pStyle w:val="NoSpacing"/>
-      </w:pPr>
-      <w:r>
-        <w:t xml:space="preserve">Processor: </w:t>
-      </w:r>
-      <w:proofErr w:type="spellStart"/>
-      <w:r>
-        <w:t>MicroBlaze</w:t>
-      </w:r>
-      <w:proofErr w:type="spellEnd"/>
-      <w:r>
-        <w:t xml:space="preserve"> soft-core processor</w:t>
-      </w:r>
-    </w:p>
-    <w:p>
-      <w:pPr>
-        <w:pStyle w:val="NoSpacing"/>
-      </w:pPr>
-      <w:r>
-        <w:t>Peripherals:</w:t>
-      </w:r>
-    </w:p>
-    <w:p>
-      <w:pPr>
-        <w:pStyle w:val="NoSpacing"/>
-      </w:pPr>
-      <w:r>
-        <w:t>Nexys4IO module (7-segment display, RGB LEDs, buttons, and switches)</w:t>
-      </w:r>
-    </w:p>
-    <w:p>
-      <w:pPr>
-        <w:pStyle w:val="NoSpacing"/>
-      </w:pPr>
-      <w:r>
-        <w:t>AXI Timer (to generate PWM clocks for RGB LEDs)</w:t>
-      </w:r>
-    </w:p>
-    <w:p>
-      <w:pPr>
-        <w:pStyle w:val="NoSpacing"/>
-      </w:pPr>
-      <w:proofErr w:type="spellStart"/>
-      <w:r>
-        <w:t>Digilent</w:t>
-      </w:r>
-      <w:proofErr w:type="spellEnd"/>
-      <w:r>
-        <w:t xml:space="preserve"> PWM Analyzer (for external duty cycle measurements)</w:t>
-      </w:r>
-    </w:p>
-    <w:p>
-      <w:pPr>
-        <w:pStyle w:val="Heading2"/>
-        <w:rPr>
-          <w:rFonts w:eastAsia="Times New Roman"/>
-        </w:rPr>
-      </w:pPr>
-      <w:r>
-        <w:rPr>
-          <w:rFonts w:eastAsia="Times New Roman"/>
-        </w:rPr>
-        <w:lastRenderedPageBreak/>
-        <w:t>3.2 Software Components</w:t>
-      </w:r>
-    </w:p>
-    <w:p>
-      <w:pPr>
-        <w:pStyle w:val="NoSpacing"/>
-      </w:pPr>
-      <w:r>
-        <w:t>Embedded C Firmware: Controls LED brightness, handles button presses, and manages FIT interrupts.</w:t>
-      </w:r>
-    </w:p>
-    <w:p>
-      <w:pPr>
-        <w:pStyle w:val="NoSpacing"/>
-      </w:pPr>
-      <w:r>
-        <w:t>PWM Analyzer Library: Provides functions to read on-time, period, and duty cycle values from AXI registers.</w:t>
-      </w:r>
-    </w:p>
-    <w:p>
-      <w:pPr>
-        <w:pStyle w:val="NoSpacing"/>
-      </w:pPr>
-      <w:r>
-        <w:t>GPIO Interface: Enables register read/write operations for real-time updates.</w:t>
-      </w:r>
-    </w:p>
-    <w:p>
-      <w:pPr>
-        <w:pStyle w:val="Heading1"/>
-        <w:rPr>
-          <w:rFonts w:eastAsia="Times New Roman"/>
-        </w:rPr>
-      </w:pPr>
-      <w:r>
-        <w:rPr>
-          <w:rFonts w:eastAsia="Times New Roman"/>
-        </w:rPr>
-        <w:t>4. Implementation</w:t>
-      </w:r>
-    </w:p>
-    <w:p>
-      <w:pPr>
-        <w:pStyle w:val="Heading2"/>
-        <w:rPr>
-          <w:rFonts w:eastAsia="Times New Roman"/>
-        </w:rPr>
-      </w:pPr>
-      <w:r>
-        <w:rPr>
-          <w:rFonts w:eastAsia="Times New Roman"/>
-        </w:rPr>
-        <w:t>4.1 Peripheral Initialization</w:t>
-      </w:r>
-    </w:p>
-    <w:p>
-      <w:pPr>
-        <w:pStyle w:val="NoSpacing"/>
-      </w:pPr>
-      <w:r>
-        <w:t xml:space="preserve">AXI Timer initialized to generate </w:t>
-      </w:r>
-      <w:r>
-        <w:t xml:space="preserve">a </w:t>
-      </w:r>
-      <w:r>
-        <w:t>PWM signal.</w:t>
-      </w:r>
-    </w:p>
-    <w:p>
-      <w:pPr>
-        <w:pStyle w:val="NoSpacing"/>
-      </w:pPr>
-      <w:r>
-        <w:t>Nexys4IO initialized for switch/button monitoring and LED control.</w:t>
-      </w:r>
-    </w:p>
-    <w:p>
-      <w:pPr>
-        <w:pStyle w:val="NoSpacing"/>
-      </w:pPr>
-      <w:r>
-        <w:t>GPIO configured for PWM Analyzer communication.</w:t>
-      </w:r>
-    </w:p>
-    <w:p>
-      <w:pPr>
-        <w:pStyle w:val="NoSpacing"/>
-      </w:pPr>
-      <w:r>
-        <w:t>FIT interrupt handler set up for periodic system updates.</w:t>
-      </w:r>
-    </w:p>
-    <w:p>
-      <w:pPr>
-        <w:pStyle w:val="Heading2"/>
-        <w:rPr>
-          <w:rFonts w:eastAsia="Times New Roman"/>
-        </w:rPr>
-      </w:pPr>
-      <w:r>
-        <w:rPr>
-          <w:rFonts w:eastAsia="Times New Roman"/>
-        </w:rPr>
-        <w:t>4.2 Main Loop Behavior</w:t>
-      </w:r>
-    </w:p>
-    <w:p>
-      <w:pPr>
-        <w:pStyle w:val="NoSpacing"/>
-      </w:pPr>
-      <w:r>
-        <w:t>Continuous</w:t>
-      </w:r>
-      <w:r>
-        <w:t xml:space="preserve"> monitor</w:t>
-      </w:r>
-      <w:r>
-        <w:t>ing of</w:t>
-      </w:r>
-      <w:r>
-        <w:t xml:space="preserve"> push-button states.</w:t>
-      </w:r>
-    </w:p>
-    <w:p>
-      <w:pPr>
-        <w:pStyle w:val="NoSpacing"/>
-      </w:pPr>
-      <w:r>
-        <w:t>Adjusts duty cycles accordingly and updates RGB LEDs.</w:t>
-      </w:r>
-    </w:p>
-    <w:p>
-      <w:pPr>
-        <w:pStyle w:val="NoSpacing"/>
-      </w:pPr>
-      <w:r>
-        <w:t>Reads PWM duty cycle values from the Analyzer.</w:t>
-      </w:r>
-    </w:p>
-    <w:p>
-      <w:pPr>
-        <w:pStyle w:val="NoSpacing"/>
-      </w:pPr>
-      <w:r>
-        <w:t>Displays computed duty cycles on the 7-segment display.</w:t>
-      </w:r>
-    </w:p>
-    <w:p>
-      <w:pPr>
-        <w:pStyle w:val="Heading2"/>
-        <w:rPr>
-          <w:rFonts w:eastAsia="Times New Roman"/>
-        </w:rPr>
-      </w:pPr>
-      <w:r>
-        <w:rPr>
-          <w:rFonts w:eastAsia="Times New Roman"/>
-        </w:rPr>
-        <w:t>4.3 Interrupt Handling</w:t>
-      </w:r>
-    </w:p>
-    <w:p>
-      <w:pPr>
-        <w:pStyle w:val="NoSpacing"/>
-      </w:pPr>
-      <w:r>
-        <w:t>The FIT Handler triggers every 0.5 seconds.</w:t>
-      </w:r>
-    </w:p>
-    <w:p>
-      <w:pPr>
-        <w:pStyle w:val="NoSpacing"/>
-      </w:pPr>
-      <w:r>
-        <w:t>Reads button states and updates duty cycle variables.</w:t>
-      </w:r>
-    </w:p>
-    <w:p>
-      <w:pPr>
-        <w:pStyle w:val="NoSpacing"/>
-      </w:pPr>
-      <w:r>
-        <w:t>Retrieves PWM Analyzer data and updates the RGB2 LED accordingly.</w:t>
-      </w:r>
-    </w:p>
-    <w:p>
-      <w:pPr>
-        <w:pStyle w:val="NoSpacing"/>
-      </w:pPr>
-      <w:r>
-        <w:t>Updates the 7-segment display to reflect PWM duty cycle percentages.</w:t>
-      </w:r>
-    </w:p>
-    <w:p>
-      <w:pPr>
-        <w:pStyle w:val="Heading1"/>
-        <w:rPr>
-          <w:rFonts w:eastAsia="Times New Roman"/>
-        </w:rPr>
-      </w:pPr>
-      <w:r>
-        <w:rPr>
-          <w:rFonts w:eastAsia="Times New Roman"/>
-        </w:rPr>
-        <w:t>5. Testing and Results</w:t>
-      </w:r>
-    </w:p>
-    <w:p>
-      <w:pPr>
-        <w:pStyle w:val="Heading2"/>
-        <w:rPr>
-          <w:rFonts w:eastAsia="Times New Roman"/>
-        </w:rPr>
-      </w:pPr>
-      <w:r>
-        <w:rPr>
-          <w:rFonts w:eastAsia="Times New Roman"/>
-        </w:rPr>
-        <w:t>5.1 Functional Tests</w:t>
-      </w:r>
-    </w:p>
-    <w:p>
-      <w:pPr>
-        <w:pStyle w:val="NoSpacing"/>
-      </w:pPr>
-      <w:r>
-        <w:t xml:space="preserve">Verified LED brightness adjustment using </w:t>
-      </w:r>
-      <w:r>
-        <w:t>pushbuttons</w:t>
-      </w:r>
-      <w:r>
-        <w:t>.</w:t>
-      </w:r>
-    </w:p>
-    <w:p>
-      <w:pPr>
-        <w:pStyle w:val="NoSpacing"/>
-      </w:pPr>
-      <w:r>
-        <w:t>Confirmed real-time PWM readings from the Analyzer.</w:t>
-      </w:r>
-    </w:p>
-    <w:p>
-      <w:pPr>
-        <w:pStyle w:val="NoSpacing"/>
-      </w:pPr>
-      <w:r>
-        <w:t>Ensured 7-segment display correctly reflects duty cycle values.</w:t>
-      </w:r>
-    </w:p>
-    <w:p>
-      <w:pPr>
-        <w:pStyle w:val="Heading2"/>
-        <w:rPr>
-          <w:rFonts w:eastAsia="Times New Roman"/>
-        </w:rPr>
-      </w:pPr>
-      <w:r>
-        <w:rPr>
-          <w:rFonts w:eastAsia="Times New Roman"/>
-        </w:rPr>
-        <w:t>5.2 Debugging and Challenges</w:t>
-      </w:r>
-    </w:p>
-    <w:p>
-      <w:pPr>
-        <w:pStyle w:val="NoSpacing"/>
-      </w:pPr>
-      <w:r>
-        <w:t>Issue: Initial AXI register reads always returned 0.</w:t>
-      </w:r>
-    </w:p>
-    <w:p>
-      <w:pPr>
-        <w:pStyle w:val="NoSpacing"/>
-      </w:pPr>
-      <w:r>
-        <w:t xml:space="preserve">Solution: Confirmed address mapping in </w:t>
-      </w:r>
-      <w:proofErr w:type="spellStart"/>
-      <w:r>
-        <w:t>Vivado</w:t>
-      </w:r>
-      <w:proofErr w:type="spellEnd"/>
-      <w:r>
-        <w:t xml:space="preserve">, </w:t>
-      </w:r>
-      <w:r>
-        <w:t>initialize</w:t>
-      </w:r>
-      <w:r>
-        <w:t xml:space="preserve"> GPIO properly.</w:t>
-      </w:r>
-    </w:p>
-    <w:p>
-      <w:pPr>
-        <w:pStyle w:val="NoSpacing"/>
-      </w:pPr>
-      <w:r>
-        <w:t>Issue: 7-segment display did not correctly show duty cycle values.</w:t>
-      </w:r>
-    </w:p>
-    <w:p>
-      <w:pPr>
-        <w:pStyle w:val="NoSpacing"/>
-      </w:pPr>
-      <w:r>
-        <w:t>Solution: Scaled PWM values from 0-255 to 0-99% range.</w:t>
-      </w:r>
-    </w:p>
-    <w:p>
-      <w:pPr>
-        <w:pStyle w:val="Heading1"/>
-        <w:rPr>
-          <w:rFonts w:eastAsia="Times New Roman"/>
-        </w:rPr>
-      </w:pPr>
-      <w:r>
-        <w:rPr>
-          <w:rFonts w:eastAsia="Times New Roman"/>
-        </w:rPr>
-        <w:lastRenderedPageBreak/>
-        <w:t>6. Future Improvements</w:t>
-      </w:r>
-    </w:p>
-    <w:p>
-      <w:pPr>
-        <w:pStyle w:val="NoSpacing"/>
-      </w:pPr>
-      <w:r>
-        <w:t>Implement additional PWM control for external devices.</w:t>
-      </w:r>
-    </w:p>
-    <w:p>
-      <w:pPr>
-        <w:pStyle w:val="NoSpacing"/>
-      </w:pPr>
-      <w:r>
-        <w:t>Add support for different LED color profiles via software presets.</w:t>
-      </w:r>
-    </w:p>
-    <w:p>
-      <w:pPr>
-        <w:pStyle w:val="NoSpacing"/>
-      </w:pPr>
-      <w:r>
-        <w:t>Extend 7-segment display capabilities to show dynamic messages.</w:t>
-      </w:r>
-    </w:p>
-    <w:p>
-      <w:pPr>
-        <w:pStyle w:val="Heading1"/>
-        <w:rPr>
-          <w:rFonts w:eastAsia="Times New Roman"/>
-        </w:rPr>
-      </w:pPr>
-      <w:r>
-        <w:rPr>
-          <w:rFonts w:eastAsia="Times New Roman"/>
-        </w:rPr>
-        <w:t>7. Conclusion</w:t>
-      </w:r>
-    </w:p>
-    <w:p>
-      <w:pPr>
-        <w:pStyle w:val="NoSpacing"/>
-      </w:pPr>
-      <w:r>
-        <w:t xml:space="preserve">This project successfully integrates the Nexys4IO peripheral with a PWM Analyzer on an FPGA-based </w:t>
-      </w:r>
-      <w:proofErr w:type="spellStart"/>
-      <w:r>
-        <w:t>MicroBlaze</w:t>
-      </w:r>
-      <w:proofErr w:type="spellEnd"/>
-      <w:r>
-        <w:t xml:space="preserve"> system. The software architecture ensures real-time updates of LED brightness and PWM duty cycle monitoring. Future work can further optimize performance and introduce advanced control features.</w:t>
-      </w:r>
-    </w:p>
-    <w:p>
-      <w:pPr>
-        <w:pStyle w:val="NoSpacing"/>
-      </w:pPr>
-    </w:p>
-    <w:p>
-      <w:pPr>
-        <w:pStyle w:val="NoSpacing"/>
-      </w:pPr>
-    </w:p>
-    <w:p>
-      <w:pPr>
-        <w:pStyle w:val="Heading1"/>
-      </w:pPr>
-      <w:r>
-        <w:t xml:space="preserve">8. </w:t>
-      </w:r>
-      <w:r>
-        <w:t>Appendix</w:t>
-      </w:r>
-    </w:p>
-    <w:p>
-      <w:pPr>
-        <w:pStyle w:val="Heading2"/>
-      </w:pPr>
-    </w:p>
-    <w:p>
-      <w:pPr>
-        <w:pStyle w:val="Heading2"/>
-      </w:pPr>
-      <w:r>
-        <w:t xml:space="preserve">8.1 </w:t>
-      </w:r>
-      <w:proofErr w:type="spellStart"/>
-      <w:r>
-        <w:t>Embsys</w:t>
-      </w:r>
-      <w:proofErr w:type="spellEnd"/>
-      <w:r>
-        <w:t xml:space="preserve"> Schematic</w:t>
-      </w:r>
-      <w:r>
-        <w:t xml:space="preserve"> from Elaboration</w:t>
-      </w:r>
-    </w:p>
-    <w:p>
-      <w:pPr>
-        <w:pStyle w:val="NoSpacing"/>
-      </w:pPr>
-      <w:r>
+        <w:rPr>
+          <w:noProof/>
+        </w:rPr>
         <w:drawing>
           <wp:inline distT="0" distB="0" distL="0" distR="0" wp14:anchorId="66205A8F" wp14:editId="61A06376">
             <wp:extent cx="5943600" cy="2778125"/>
@@ -767,8 +973,68 @@
     </w:p>
     <w:p>
       <w:pPr>
+        <w:pStyle w:val="Heading3"/>
+      </w:pPr>
+      <w:r>
+        <w:t>7.1</w:t>
+      </w:r>
+      <w:r>
+        <w:t>b</w:t>
+      </w:r>
+      <w:r>
+        <w:t xml:space="preserve"> </w:t>
+      </w:r>
+      <w:r>
+        <w:t>Block Design</w:t>
+      </w:r>
+      <w:r>
+        <w:t xml:space="preserve"> Schematic</w:t>
+      </w:r>
+    </w:p>
+    <w:p>
+      <w:pPr>
         <w:pStyle w:val="NoSpacing"/>
       </w:pPr>
+      <w:r>
+        <w:rPr>
+          <w:noProof/>
+        </w:rPr>
+        <w:drawing>
+          <wp:inline distT="0" distB="0" distL="0" distR="0" wp14:anchorId="25AE065B" wp14:editId="4D53726F">
+            <wp:extent cx="5943600" cy="2914650"/>
+            <wp:effectExtent l="0" t="0" r="0" b="0"/>
+            <wp:docPr id="245092695" name="Picture 1" descr="A diagram of a computer&#10;&#10;AI-generated content may be incorrect."/>
+            <wp:cNvGraphicFramePr>
+              <a:graphicFrameLocks xmlns:a="http://schemas.openxmlformats.org/drawingml/2006/main" noChangeAspect="1"/>
+            </wp:cNvGraphicFramePr>
+            <a:graphic xmlns:a="http://schemas.openxmlformats.org/drawingml/2006/main">
+              <a:graphicData uri="http://schemas.openxmlformats.org/drawingml/2006/picture">
+                <pic:pic xmlns:pic="http://schemas.openxmlformats.org/drawingml/2006/picture">
+                  <pic:nvPicPr>
+                    <pic:cNvPr id="245092695" name="Picture 1" descr="A diagram of a computer&#10;&#10;AI-generated content may be incorrect."/>
+                    <pic:cNvPicPr/>
+                  </pic:nvPicPr>
+                  <pic:blipFill>
+                    <a:blip r:embed="rId7"/>
+                    <a:stretch>
+                      <a:fillRect/>
+                    </a:stretch>
+                  </pic:blipFill>
+                  <pic:spPr>
+                    <a:xfrm>
+                      <a:off x="0" y="0"/>
+                      <a:ext cx="5943600" cy="2914650"/>
+                    </a:xfrm>
+                    <a:prstGeom prst="rect">
+                      <a:avLst/>
+                    </a:prstGeom>
+                  </pic:spPr>
+                </pic:pic>
+              </a:graphicData>
+            </a:graphic>
+          </wp:inline>
+        </w:drawing>
+      </w:r>
     </w:p>
     <w:p>
       <w:pPr>
@@ -779,18 +1045,27 @@
           <w:rStyle w:val="Heading2Char"/>
         </w:rPr>
         <w:lastRenderedPageBreak/>
-        <w:t xml:space="preserve">8.2 </w:t>
+        <w:t>7</w:t>
       </w:r>
       <w:r>
         <w:rPr>
           <w:rStyle w:val="Heading2Char"/>
         </w:rPr>
+        <w:t xml:space="preserve">.2 </w:t>
+      </w:r>
+      <w:r>
+        <w:rPr>
+          <w:rStyle w:val="Heading2Char"/>
+        </w:rPr>
         <w:t>Implemented Design</w:t>
       </w:r>
       <w:r>
         <w:br/>
       </w:r>
       <w:r>
+        <w:rPr>
+          <w:noProof/>
+        </w:rPr>
         <w:drawing>
           <wp:inline distT="0" distB="0" distL="0" distR="0" wp14:anchorId="667CD53D" wp14:editId="70E0D635">
             <wp:extent cx="3012652" cy="4914900"/>
@@ -807,7 +1082,7 @@
                     <pic:cNvPicPr/>
                   </pic:nvPicPr>
                   <pic:blipFill>
-                    <a:blip r:embed="rId7"/>
+                    <a:blip r:embed="rId8"/>
                     <a:stretch>
                       <a:fillRect/>
                     </a:stretch>
@@ -844,12 +1119,18 @@
         <w:rPr>
           <w:rFonts w:eastAsia="Times New Roman"/>
         </w:rPr>
-        <w:t xml:space="preserve">8.3 </w:t>
+        <w:t>7</w:t>
       </w:r>
       <w:r>
         <w:rPr>
           <w:rFonts w:eastAsia="Times New Roman"/>
         </w:rPr>
+        <w:t xml:space="preserve">.3 </w:t>
+      </w:r>
+      <w:r>
+        <w:rPr>
+          <w:rFonts w:eastAsia="Times New Roman"/>
+        </w:rPr>
         <w:t>Included Libraries</w:t>
       </w:r>
     </w:p>
@@ -872,12 +1153,18 @@
         <w:rPr>
           <w:rFonts w:eastAsia="Times New Roman"/>
         </w:rPr>
-        <w:t xml:space="preserve">8.3a </w:t>
+        <w:t>7</w:t>
       </w:r>
       <w:r>
         <w:rPr>
           <w:rFonts w:eastAsia="Times New Roman"/>
         </w:rPr>
+        <w:t xml:space="preserve">.3a </w:t>
+      </w:r>
+      <w:r>
+        <w:rPr>
+          <w:rFonts w:eastAsia="Times New Roman"/>
+        </w:rPr>
         <w:t>Standard Libraries</w:t>
       </w:r>
     </w:p>
@@ -948,12 +1235,18 @@
         <w:rPr>
           <w:rFonts w:eastAsia="Times New Roman"/>
         </w:rPr>
-        <w:t xml:space="preserve">8.3b </w:t>
+        <w:t>7</w:t>
       </w:r>
       <w:r>
         <w:rPr>
           <w:rFonts w:eastAsia="Times New Roman"/>
         </w:rPr>
+        <w:t xml:space="preserve">.3b </w:t>
+      </w:r>
+      <w:r>
+        <w:rPr>
+          <w:rFonts w:eastAsia="Times New Roman"/>
+        </w:rPr>
         <w:t>Xilinx Platform-Specific Libraries</w:t>
       </w:r>
     </w:p>
@@ -1117,12 +1410,18 @@
           <w:rFonts w:eastAsia="Times New Roman"/>
         </w:rPr>
         <w:lastRenderedPageBreak/>
-        <w:t xml:space="preserve">8.3c </w:t>
+        <w:t>7</w:t>
       </w:r>
       <w:r>
         <w:rPr>
           <w:rFonts w:eastAsia="Times New Roman"/>
         </w:rPr>
+        <w:t xml:space="preserve">.3c </w:t>
+      </w:r>
+      <w:r>
+        <w:rPr>
+          <w:rFonts w:eastAsia="Times New Roman"/>
+        </w:rPr>
         <w:t>AXI and I/O Control Libraries</w:t>
       </w:r>
     </w:p>
@@ -1193,12 +1492,18 @@
         <w:rPr>
           <w:rFonts w:eastAsia="Times New Roman"/>
         </w:rPr>
-        <w:t xml:space="preserve">8.3d </w:t>
+        <w:t>7</w:t>
       </w:r>
       <w:r>
         <w:rPr>
           <w:rFonts w:eastAsia="Times New Roman"/>
         </w:rPr>
+        <w:t xml:space="preserve">.3d </w:t>
+      </w:r>
+      <w:r>
+        <w:rPr>
+          <w:rFonts w:eastAsia="Times New Roman"/>
+        </w:rPr>
         <w:t>Timer and Interrupt Handling</w:t>
       </w:r>
     </w:p>
@@ -1269,12 +1574,18 @@
         <w:rPr>
           <w:rFonts w:eastAsia="Times New Roman"/>
         </w:rPr>
-        <w:t xml:space="preserve">8.3e </w:t>
+        <w:t>7</w:t>
       </w:r>
       <w:r>
         <w:rPr>
           <w:rFonts w:eastAsia="Times New Roman"/>
         </w:rPr>
+        <w:t xml:space="preserve">.3e </w:t>
+      </w:r>
+      <w:r>
+        <w:rPr>
+          <w:rFonts w:eastAsia="Times New Roman"/>
+        </w:rPr>
         <w:t>Peripheral and Custom Driver Libraries</w:t>
       </w:r>
     </w:p>
@@ -1331,12 +1642,18 @@
         <w:rPr>
           <w:rFonts w:eastAsia="Times New Roman"/>
         </w:rPr>
-        <w:t xml:space="preserve">8.3f </w:t>
+        <w:t>7</w:t>
       </w:r>
       <w:r>
         <w:rPr>
           <w:rFonts w:eastAsia="Times New Roman"/>
         </w:rPr>
+        <w:t xml:space="preserve">.3f </w:t>
+      </w:r>
+      <w:r>
+        <w:rPr>
+          <w:rFonts w:eastAsia="Times New Roman"/>
+        </w:rPr>
         <w:t>Xilinx Utility Libraries</w:t>
       </w:r>
     </w:p>
@@ -1406,7 +1723,10 @@
         <w:pStyle w:val="Heading1"/>
       </w:pPr>
       <w:r>
-        <w:t xml:space="preserve">9. </w:t>
+        <w:t>8</w:t>
+      </w:r>
+      <w:r>
+        <w:t xml:space="preserve">. </w:t>
       </w:r>
       <w:r>
         <w:t>References</w:t>
@@ -1464,6 +1784,17 @@
       <w:r>
         <w:br/>
         <w:t>RK IP Documentation</w:t>
+      </w:r>
+    </w:p>
+    <w:p>
+      <w:pPr>
+        <w:pStyle w:val="NoSpacing"/>
+      </w:pPr>
+      <w:r>
+        <w:t xml:space="preserve">ChatGPT – Used to </w:t>
+      </w:r>
+      <w:r>
+        <w:t>help debug issues and format design report</w:t>
       </w:r>
     </w:p>
     <w:sectPr>
@@ -1777,6 +2108,123 @@
     </w:lvl>
   </w:abstractNum>
   <w:abstractNum w:abstractNumId="2" w15:restartNumberingAfterBreak="0">
+    <w:nsid w:val="0A202CCC"/>
+    <w:multiLevelType w:val="multilevel"/>
+    <w:tmpl w:val="B3F08B9A"/>
+    <w:lvl w:ilvl="0">
+      <w:start w:val="1"/>
+      <w:numFmt w:val="decimal"/>
+      <w:lvlText w:val="%1."/>
+      <w:lvlJc w:val="left"/>
+      <w:pPr>
+        <w:tabs>
+          <w:tab w:val="num" w:pos="720"/>
+        </w:tabs>
+        <w:ind w:left="720" w:hanging="360"/>
+      </w:pPr>
+    </w:lvl>
+    <w:lvl w:ilvl="1">
+      <w:start w:val="1"/>
+      <w:numFmt w:val="bullet"/>
+      <w:lvlText w:val="o"/>
+      <w:lvlJc w:val="left"/>
+      <w:pPr>
+        <w:tabs>
+          <w:tab w:val="num" w:pos="1440"/>
+        </w:tabs>
+        <w:ind w:left="1440" w:hanging="360"/>
+      </w:pPr>
+      <w:rPr>
+        <w:rFonts w:ascii="Courier New" w:hAnsi="Courier New" w:hint="default"/>
+        <w:sz w:val="20"/>
+      </w:rPr>
+    </w:lvl>
+    <w:lvl w:ilvl="2" w:tentative="1">
+      <w:start w:val="1"/>
+      <w:numFmt w:val="decimal"/>
+      <w:lvlText w:val="%3."/>
+      <w:lvlJc w:val="left"/>
+      <w:pPr>
+        <w:tabs>
+          <w:tab w:val="num" w:pos="2160"/>
+        </w:tabs>
+        <w:ind w:left="2160" w:hanging="360"/>
+      </w:pPr>
+    </w:lvl>
+    <w:lvl w:ilvl="3" w:tentative="1">
+      <w:start w:val="1"/>
+      <w:numFmt w:val="decimal"/>
+      <w:lvlText w:val="%4."/>
+      <w:lvlJc w:val="left"/>
+      <w:pPr>
+        <w:tabs>
+          <w:tab w:val="num" w:pos="2880"/>
+        </w:tabs>
+        <w:ind w:left="2880" w:hanging="360"/>
+      </w:pPr>
+    </w:lvl>
+    <w:lvl w:ilvl="4" w:tentative="1">
+      <w:start w:val="1"/>
+      <w:numFmt w:val="decimal"/>
+      <w:lvlText w:val="%5."/>
+      <w:lvlJc w:val="left"/>
+      <w:pPr>
+        <w:tabs>
+          <w:tab w:val="num" w:pos="3600"/>
+        </w:tabs>
+        <w:ind w:left="3600" w:hanging="360"/>
+      </w:pPr>
+    </w:lvl>
+    <w:lvl w:ilvl="5" w:tentative="1">
+      <w:start w:val="1"/>
+      <w:numFmt w:val="decimal"/>
+      <w:lvlText w:val="%6."/>
+      <w:lvlJc w:val="left"/>
+      <w:pPr>
+        <w:tabs>
+          <w:tab w:val="num" w:pos="4320"/>
+        </w:tabs>
+        <w:ind w:left="4320" w:hanging="360"/>
+      </w:pPr>
+    </w:lvl>
+    <w:lvl w:ilvl="6" w:tentative="1">
+      <w:start w:val="1"/>
+      <w:numFmt w:val="decimal"/>
+      <w:lvlText w:val="%7."/>
+      <w:lvlJc w:val="left"/>
+      <w:pPr>
+        <w:tabs>
+          <w:tab w:val="num" w:pos="5040"/>
+        </w:tabs>
+        <w:ind w:left="5040" w:hanging="360"/>
+      </w:pPr>
+    </w:lvl>
+    <w:lvl w:ilvl="7" w:tentative="1">
+      <w:start w:val="1"/>
+      <w:numFmt w:val="decimal"/>
+      <w:lvlText w:val="%8."/>
+      <w:lvlJc w:val="left"/>
+      <w:pPr>
+        <w:tabs>
+          <w:tab w:val="num" w:pos="5760"/>
+        </w:tabs>
+        <w:ind w:left="5760" w:hanging="360"/>
+      </w:pPr>
+    </w:lvl>
+    <w:lvl w:ilvl="8" w:tentative="1">
+      <w:start w:val="1"/>
+      <w:numFmt w:val="decimal"/>
+      <w:lvlText w:val="%9."/>
+      <w:lvlJc w:val="left"/>
+      <w:pPr>
+        <w:tabs>
+          <w:tab w:val="num" w:pos="6480"/>
+        </w:tabs>
+        <w:ind w:left="6480" w:hanging="360"/>
+      </w:pPr>
+    </w:lvl>
+  </w:abstractNum>
+  <w:abstractNum w:abstractNumId="3" w15:restartNumberingAfterBreak="0">
     <w:nsid w:val="0B4F129F"/>
     <w:multiLevelType w:val="multilevel"/>
     <w:tmpl w:val="36001E76"/>
@@ -1925,7 +2373,7 @@
       </w:rPr>
     </w:lvl>
   </w:abstractNum>
-  <w:abstractNum w:abstractNumId="3" w15:restartNumberingAfterBreak="0">
+  <w:abstractNum w:abstractNumId="4" w15:restartNumberingAfterBreak="0">
     <w:nsid w:val="13E60D4C"/>
     <w:multiLevelType w:val="multilevel"/>
     <w:tmpl w:val="9886FB1A"/>
@@ -2074,7 +2522,7 @@
       </w:rPr>
     </w:lvl>
   </w:abstractNum>
-  <w:abstractNum w:abstractNumId="4" w15:restartNumberingAfterBreak="0">
+  <w:abstractNum w:abstractNumId="5" w15:restartNumberingAfterBreak="0">
     <w:nsid w:val="1BC10175"/>
     <w:multiLevelType w:val="multilevel"/>
     <w:tmpl w:val="40DCA574"/>
@@ -2223,7 +2671,7 @@
       </w:rPr>
     </w:lvl>
   </w:abstractNum>
-  <w:abstractNum w:abstractNumId="5" w15:restartNumberingAfterBreak="0">
+  <w:abstractNum w:abstractNumId="6" w15:restartNumberingAfterBreak="0">
     <w:nsid w:val="1C523733"/>
     <w:multiLevelType w:val="multilevel"/>
     <w:tmpl w:val="D96CA09E"/>
@@ -2372,7 +2820,7 @@
       </w:rPr>
     </w:lvl>
   </w:abstractNum>
-  <w:abstractNum w:abstractNumId="6" w15:restartNumberingAfterBreak="0">
+  <w:abstractNum w:abstractNumId="7" w15:restartNumberingAfterBreak="0">
     <w:nsid w:val="1C9230BC"/>
     <w:multiLevelType w:val="multilevel"/>
     <w:tmpl w:val="C348470E"/>
@@ -2521,7 +2969,7 @@
       </w:rPr>
     </w:lvl>
   </w:abstractNum>
-  <w:abstractNum w:abstractNumId="7" w15:restartNumberingAfterBreak="0">
+  <w:abstractNum w:abstractNumId="8" w15:restartNumberingAfterBreak="0">
     <w:nsid w:val="1ECC3880"/>
     <w:multiLevelType w:val="multilevel"/>
     <w:tmpl w:val="B1663324"/>
@@ -2634,7 +3082,7 @@
       </w:pPr>
     </w:lvl>
   </w:abstractNum>
-  <w:abstractNum w:abstractNumId="8" w15:restartNumberingAfterBreak="0">
+  <w:abstractNum w:abstractNumId="9" w15:restartNumberingAfterBreak="0">
     <w:nsid w:val="22BD613D"/>
     <w:multiLevelType w:val="multilevel"/>
     <w:tmpl w:val="5F3CE0C0"/>
@@ -2783,7 +3231,7 @@
       </w:rPr>
     </w:lvl>
   </w:abstractNum>
-  <w:abstractNum w:abstractNumId="9" w15:restartNumberingAfterBreak="0">
+  <w:abstractNum w:abstractNumId="10" w15:restartNumberingAfterBreak="0">
     <w:nsid w:val="3596748D"/>
     <w:multiLevelType w:val="multilevel"/>
     <w:tmpl w:val="1C9048A4"/>
@@ -2932,7 +3380,7 @@
       </w:rPr>
     </w:lvl>
   </w:abstractNum>
-  <w:abstractNum w:abstractNumId="10" w15:restartNumberingAfterBreak="0">
+  <w:abstractNum w:abstractNumId="11" w15:restartNumberingAfterBreak="0">
     <w:nsid w:val="3CDF7803"/>
     <w:multiLevelType w:val="multilevel"/>
     <w:tmpl w:val="B9FA664E"/>
@@ -3081,7 +3529,7 @@
       </w:rPr>
     </w:lvl>
   </w:abstractNum>
-  <w:abstractNum w:abstractNumId="11" w15:restartNumberingAfterBreak="0">
+  <w:abstractNum w:abstractNumId="12" w15:restartNumberingAfterBreak="0">
     <w:nsid w:val="4019452A"/>
     <w:multiLevelType w:val="multilevel"/>
     <w:tmpl w:val="27E26FEE"/>
@@ -3230,7 +3678,7 @@
       </w:rPr>
     </w:lvl>
   </w:abstractNum>
-  <w:abstractNum w:abstractNumId="12" w15:restartNumberingAfterBreak="0">
+  <w:abstractNum w:abstractNumId="13" w15:restartNumberingAfterBreak="0">
     <w:nsid w:val="41CD0F00"/>
     <w:multiLevelType w:val="multilevel"/>
     <w:tmpl w:val="3B0E1A54"/>
@@ -3379,7 +3827,156 @@
       </w:rPr>
     </w:lvl>
   </w:abstractNum>
-  <w:abstractNum w:abstractNumId="13" w15:restartNumberingAfterBreak="0">
+  <w:abstractNum w:abstractNumId="14" w15:restartNumberingAfterBreak="0">
+    <w:nsid w:val="43474BDA"/>
+    <w:multiLevelType w:val="multilevel"/>
+    <w:tmpl w:val="3EAE256A"/>
+    <w:lvl w:ilvl="0">
+      <w:start w:val="1"/>
+      <w:numFmt w:val="bullet"/>
+      <w:lvlText w:val=""/>
+      <w:lvlJc w:val="left"/>
+      <w:pPr>
+        <w:tabs>
+          <w:tab w:val="num" w:pos="720"/>
+        </w:tabs>
+        <w:ind w:left="720" w:hanging="360"/>
+      </w:pPr>
+      <w:rPr>
+        <w:rFonts w:ascii="Symbol" w:hAnsi="Symbol" w:hint="default"/>
+        <w:sz w:val="20"/>
+      </w:rPr>
+    </w:lvl>
+    <w:lvl w:ilvl="1" w:tentative="1">
+      <w:start w:val="1"/>
+      <w:numFmt w:val="bullet"/>
+      <w:lvlText w:val="o"/>
+      <w:lvlJc w:val="left"/>
+      <w:pPr>
+        <w:tabs>
+          <w:tab w:val="num" w:pos="1440"/>
+        </w:tabs>
+        <w:ind w:left="1440" w:hanging="360"/>
+      </w:pPr>
+      <w:rPr>
+        <w:rFonts w:ascii="Courier New" w:hAnsi="Courier New" w:hint="default"/>
+        <w:sz w:val="20"/>
+      </w:rPr>
+    </w:lvl>
+    <w:lvl w:ilvl="2" w:tentative="1">
+      <w:start w:val="1"/>
+      <w:numFmt w:val="bullet"/>
+      <w:lvlText w:val=""/>
+      <w:lvlJc w:val="left"/>
+      <w:pPr>
+        <w:tabs>
+          <w:tab w:val="num" w:pos="2160"/>
+        </w:tabs>
+        <w:ind w:left="2160" w:hanging="360"/>
+      </w:pPr>
+      <w:rPr>
+        <w:rFonts w:ascii="Wingdings" w:hAnsi="Wingdings" w:hint="default"/>
+        <w:sz w:val="20"/>
+      </w:rPr>
+    </w:lvl>
+    <w:lvl w:ilvl="3" w:tentative="1">
+      <w:start w:val="1"/>
+      <w:numFmt w:val="bullet"/>
+      <w:lvlText w:val=""/>
+      <w:lvlJc w:val="left"/>
+      <w:pPr>
+        <w:tabs>
+          <w:tab w:val="num" w:pos="2880"/>
+        </w:tabs>
+        <w:ind w:left="2880" w:hanging="360"/>
+      </w:pPr>
+      <w:rPr>
+        <w:rFonts w:ascii="Wingdings" w:hAnsi="Wingdings" w:hint="default"/>
+        <w:sz w:val="20"/>
+      </w:rPr>
+    </w:lvl>
+    <w:lvl w:ilvl="4" w:tentative="1">
+      <w:start w:val="1"/>
+      <w:numFmt w:val="bullet"/>
+      <w:lvlText w:val=""/>
+      <w:lvlJc w:val="left"/>
+      <w:pPr>
+        <w:tabs>
+          <w:tab w:val="num" w:pos="3600"/>
+        </w:tabs>
+        <w:ind w:left="3600" w:hanging="360"/>
+      </w:pPr>
+      <w:rPr>
+        <w:rFonts w:ascii="Wingdings" w:hAnsi="Wingdings" w:hint="default"/>
+        <w:sz w:val="20"/>
+      </w:rPr>
+    </w:lvl>
+    <w:lvl w:ilvl="5" w:tentative="1">
+      <w:start w:val="1"/>
+      <w:numFmt w:val="bullet"/>
+      <w:lvlText w:val=""/>
+      <w:lvlJc w:val="left"/>
+      <w:pPr>
+        <w:tabs>
+          <w:tab w:val="num" w:pos="4320"/>
+        </w:tabs>
+        <w:ind w:left="4320" w:hanging="360"/>
+      </w:pPr>
+      <w:rPr>
+        <w:rFonts w:ascii="Wingdings" w:hAnsi="Wingdings" w:hint="default"/>
+        <w:sz w:val="20"/>
+      </w:rPr>
+    </w:lvl>
+    <w:lvl w:ilvl="6" w:tentative="1">
+      <w:start w:val="1"/>
+      <w:numFmt w:val="bullet"/>
+      <w:lvlText w:val=""/>
+      <w:lvlJc w:val="left"/>
+      <w:pPr>
+        <w:tabs>
+          <w:tab w:val="num" w:pos="5040"/>
+        </w:tabs>
+        <w:ind w:left="5040" w:hanging="360"/>
+      </w:pPr>
+      <w:rPr>
+        <w:rFonts w:ascii="Wingdings" w:hAnsi="Wingdings" w:hint="default"/>
+        <w:sz w:val="20"/>
+      </w:rPr>
+    </w:lvl>
+    <w:lvl w:ilvl="7" w:tentative="1">
+      <w:start w:val="1"/>
+      <w:numFmt w:val="bullet"/>
+      <w:lvlText w:val=""/>
+      <w:lvlJc w:val="left"/>
+      <w:pPr>
+        <w:tabs>
+          <w:tab w:val="num" w:pos="5760"/>
+        </w:tabs>
+        <w:ind w:left="5760" w:hanging="360"/>
+      </w:pPr>
+      <w:rPr>
+        <w:rFonts w:ascii="Wingdings" w:hAnsi="Wingdings" w:hint="default"/>
+        <w:sz w:val="20"/>
+      </w:rPr>
+    </w:lvl>
+    <w:lvl w:ilvl="8" w:tentative="1">
+      <w:start w:val="1"/>
+      <w:numFmt w:val="bullet"/>
+      <w:lvlText w:val=""/>
+      <w:lvlJc w:val="left"/>
+      <w:pPr>
+        <w:tabs>
+          <w:tab w:val="num" w:pos="6480"/>
+        </w:tabs>
+        <w:ind w:left="6480" w:hanging="360"/>
+      </w:pPr>
+      <w:rPr>
+        <w:rFonts w:ascii="Wingdings" w:hAnsi="Wingdings" w:hint="default"/>
+        <w:sz w:val="20"/>
+      </w:rPr>
+    </w:lvl>
+  </w:abstractNum>
+  <w:abstractNum w:abstractNumId="15" w15:restartNumberingAfterBreak="0">
     <w:nsid w:val="47F24364"/>
     <w:multiLevelType w:val="multilevel"/>
     <w:tmpl w:val="3BA22394"/>
@@ -3496,7 +4093,7 @@
       </w:pPr>
     </w:lvl>
   </w:abstractNum>
-  <w:abstractNum w:abstractNumId="14" w15:restartNumberingAfterBreak="0">
+  <w:abstractNum w:abstractNumId="16" w15:restartNumberingAfterBreak="0">
     <w:nsid w:val="4E91628B"/>
     <w:multiLevelType w:val="multilevel"/>
     <w:tmpl w:val="8D965064"/>
@@ -3609,7 +4206,7 @@
       </w:pPr>
     </w:lvl>
   </w:abstractNum>
-  <w:abstractNum w:abstractNumId="15" w15:restartNumberingAfterBreak="0">
+  <w:abstractNum w:abstractNumId="17" w15:restartNumberingAfterBreak="0">
     <w:nsid w:val="57163AAB"/>
     <w:multiLevelType w:val="multilevel"/>
     <w:tmpl w:val="F17814FC"/>
@@ -3758,7 +4355,7 @@
       </w:rPr>
     </w:lvl>
   </w:abstractNum>
-  <w:abstractNum w:abstractNumId="16" w15:restartNumberingAfterBreak="0">
+  <w:abstractNum w:abstractNumId="18" w15:restartNumberingAfterBreak="0">
     <w:nsid w:val="58310A51"/>
     <w:multiLevelType w:val="multilevel"/>
     <w:tmpl w:val="EF2E4862"/>
@@ -3907,7 +4504,7 @@
       </w:rPr>
     </w:lvl>
   </w:abstractNum>
-  <w:abstractNum w:abstractNumId="17" w15:restartNumberingAfterBreak="0">
+  <w:abstractNum w:abstractNumId="19" w15:restartNumberingAfterBreak="0">
     <w:nsid w:val="61B82824"/>
     <w:multiLevelType w:val="multilevel"/>
     <w:tmpl w:val="30E08DAA"/>
@@ -4056,7 +4653,7 @@
       </w:rPr>
     </w:lvl>
   </w:abstractNum>
-  <w:abstractNum w:abstractNumId="18" w15:restartNumberingAfterBreak="0">
+  <w:abstractNum w:abstractNumId="20" w15:restartNumberingAfterBreak="0">
     <w:nsid w:val="683221CF"/>
     <w:multiLevelType w:val="multilevel"/>
     <w:tmpl w:val="94145C44"/>
@@ -4205,7 +4802,156 @@
       </w:rPr>
     </w:lvl>
   </w:abstractNum>
-  <w:abstractNum w:abstractNumId="19" w15:restartNumberingAfterBreak="0">
+  <w:abstractNum w:abstractNumId="21" w15:restartNumberingAfterBreak="0">
+    <w:nsid w:val="68FF4EA0"/>
+    <w:multiLevelType w:val="multilevel"/>
+    <w:tmpl w:val="2F622C38"/>
+    <w:lvl w:ilvl="0">
+      <w:start w:val="1"/>
+      <w:numFmt w:val="bullet"/>
+      <w:lvlText w:val=""/>
+      <w:lvlJc w:val="left"/>
+      <w:pPr>
+        <w:tabs>
+          <w:tab w:val="num" w:pos="720"/>
+        </w:tabs>
+        <w:ind w:left="720" w:hanging="360"/>
+      </w:pPr>
+      <w:rPr>
+        <w:rFonts w:ascii="Symbol" w:hAnsi="Symbol" w:hint="default"/>
+        <w:sz w:val="20"/>
+      </w:rPr>
+    </w:lvl>
+    <w:lvl w:ilvl="1" w:tentative="1">
+      <w:start w:val="1"/>
+      <w:numFmt w:val="bullet"/>
+      <w:lvlText w:val="o"/>
+      <w:lvlJc w:val="left"/>
+      <w:pPr>
+        <w:tabs>
+          <w:tab w:val="num" w:pos="1440"/>
+        </w:tabs>
+        <w:ind w:left="1440" w:hanging="360"/>
+      </w:pPr>
+      <w:rPr>
+        <w:rFonts w:ascii="Courier New" w:hAnsi="Courier New" w:hint="default"/>
+        <w:sz w:val="20"/>
+      </w:rPr>
+    </w:lvl>
+    <w:lvl w:ilvl="2" w:tentative="1">
+      <w:start w:val="1"/>
+      <w:numFmt w:val="bullet"/>
+      <w:lvlText w:val=""/>
+      <w:lvlJc w:val="left"/>
+      <w:pPr>
+        <w:tabs>
+          <w:tab w:val="num" w:pos="2160"/>
+        </w:tabs>
+        <w:ind w:left="2160" w:hanging="360"/>
+      </w:pPr>
+      <w:rPr>
+        <w:rFonts w:ascii="Wingdings" w:hAnsi="Wingdings" w:hint="default"/>
+        <w:sz w:val="20"/>
+      </w:rPr>
+    </w:lvl>
+    <w:lvl w:ilvl="3" w:tentative="1">
+      <w:start w:val="1"/>
+      <w:numFmt w:val="bullet"/>
+      <w:lvlText w:val=""/>
+      <w:lvlJc w:val="left"/>
+      <w:pPr>
+        <w:tabs>
+          <w:tab w:val="num" w:pos="2880"/>
+        </w:tabs>
+        <w:ind w:left="2880" w:hanging="360"/>
+      </w:pPr>
+      <w:rPr>
+        <w:rFonts w:ascii="Wingdings" w:hAnsi="Wingdings" w:hint="default"/>
+        <w:sz w:val="20"/>
+      </w:rPr>
+    </w:lvl>
+    <w:lvl w:ilvl="4" w:tentative="1">
+      <w:start w:val="1"/>
+      <w:numFmt w:val="bullet"/>
+      <w:lvlText w:val=""/>
+      <w:lvlJc w:val="left"/>
+      <w:pPr>
+        <w:tabs>
+          <w:tab w:val="num" w:pos="3600"/>
+        </w:tabs>
+        <w:ind w:left="3600" w:hanging="360"/>
+      </w:pPr>
+      <w:rPr>
+        <w:rFonts w:ascii="Wingdings" w:hAnsi="Wingdings" w:hint="default"/>
+        <w:sz w:val="20"/>
+      </w:rPr>
+    </w:lvl>
+    <w:lvl w:ilvl="5" w:tentative="1">
+      <w:start w:val="1"/>
+      <w:numFmt w:val="bullet"/>
+      <w:lvlText w:val=""/>
+      <w:lvlJc w:val="left"/>
+      <w:pPr>
+        <w:tabs>
+          <w:tab w:val="num" w:pos="4320"/>
+        </w:tabs>
+        <w:ind w:left="4320" w:hanging="360"/>
+      </w:pPr>
+      <w:rPr>
+        <w:rFonts w:ascii="Wingdings" w:hAnsi="Wingdings" w:hint="default"/>
+        <w:sz w:val="20"/>
+      </w:rPr>
+    </w:lvl>
+    <w:lvl w:ilvl="6" w:tentative="1">
+      <w:start w:val="1"/>
+      <w:numFmt w:val="bullet"/>
+      <w:lvlText w:val=""/>
+      <w:lvlJc w:val="left"/>
+      <w:pPr>
+        <w:tabs>
+          <w:tab w:val="num" w:pos="5040"/>
+        </w:tabs>
+        <w:ind w:left="5040" w:hanging="360"/>
+      </w:pPr>
+      <w:rPr>
+        <w:rFonts w:ascii="Wingdings" w:hAnsi="Wingdings" w:hint="default"/>
+        <w:sz w:val="20"/>
+      </w:rPr>
+    </w:lvl>
+    <w:lvl w:ilvl="7" w:tentative="1">
+      <w:start w:val="1"/>
+      <w:numFmt w:val="bullet"/>
+      <w:lvlText w:val=""/>
+      <w:lvlJc w:val="left"/>
+      <w:pPr>
+        <w:tabs>
+          <w:tab w:val="num" w:pos="5760"/>
+        </w:tabs>
+        <w:ind w:left="5760" w:hanging="360"/>
+      </w:pPr>
+      <w:rPr>
+        <w:rFonts w:ascii="Wingdings" w:hAnsi="Wingdings" w:hint="default"/>
+        <w:sz w:val="20"/>
+      </w:rPr>
+    </w:lvl>
+    <w:lvl w:ilvl="8" w:tentative="1">
+      <w:start w:val="1"/>
+      <w:numFmt w:val="bullet"/>
+      <w:lvlText w:val=""/>
+      <w:lvlJc w:val="left"/>
+      <w:pPr>
+        <w:tabs>
+          <w:tab w:val="num" w:pos="6480"/>
+        </w:tabs>
+        <w:ind w:left="6480" w:hanging="360"/>
+      </w:pPr>
+      <w:rPr>
+        <w:rFonts w:ascii="Wingdings" w:hAnsi="Wingdings" w:hint="default"/>
+        <w:sz w:val="20"/>
+      </w:rPr>
+    </w:lvl>
+  </w:abstractNum>
+  <w:abstractNum w:abstractNumId="22" w15:restartNumberingAfterBreak="0">
     <w:nsid w:val="712979BF"/>
     <w:multiLevelType w:val="multilevel"/>
     <w:tmpl w:val="A93AAC14"/>
@@ -4354,7 +5100,7 @@
       </w:rPr>
     </w:lvl>
   </w:abstractNum>
-  <w:abstractNum w:abstractNumId="20" w15:restartNumberingAfterBreak="0">
+  <w:abstractNum w:abstractNumId="23" w15:restartNumberingAfterBreak="0">
     <w:nsid w:val="7AB670E5"/>
     <w:multiLevelType w:val="multilevel"/>
     <w:tmpl w:val="831419A0"/>
@@ -4503,7 +5249,7 @@
       </w:rPr>
     </w:lvl>
   </w:abstractNum>
-  <w:abstractNum w:abstractNumId="21" w15:restartNumberingAfterBreak="0">
+  <w:abstractNum w:abstractNumId="24" w15:restartNumberingAfterBreak="0">
     <w:nsid w:val="7BD313A3"/>
     <w:multiLevelType w:val="multilevel"/>
     <w:tmpl w:val="2842D51E"/>
@@ -4653,70 +5399,79 @@
     </w:lvl>
   </w:abstractNum>
   <w:num w:numId="1" w16cid:durableId="520434575">
-    <w:abstractNumId w:val="5"/>
+    <w:abstractNumId w:val="6"/>
   </w:num>
   <w:num w:numId="2" w16cid:durableId="1057431269">
-    <w:abstractNumId w:val="11"/>
+    <w:abstractNumId w:val="12"/>
   </w:num>
   <w:num w:numId="3" w16cid:durableId="986937382">
-    <w:abstractNumId w:val="21"/>
+    <w:abstractNumId w:val="24"/>
   </w:num>
   <w:num w:numId="4" w16cid:durableId="2123526279">
-    <w:abstractNumId w:val="2"/>
+    <w:abstractNumId w:val="3"/>
   </w:num>
   <w:num w:numId="5" w16cid:durableId="700057135">
-    <w:abstractNumId w:val="12"/>
+    <w:abstractNumId w:val="13"/>
   </w:num>
   <w:num w:numId="6" w16cid:durableId="2090543423">
-    <w:abstractNumId w:val="18"/>
+    <w:abstractNumId w:val="20"/>
   </w:num>
   <w:num w:numId="7" w16cid:durableId="1461919402">
     <w:abstractNumId w:val="1"/>
   </w:num>
   <w:num w:numId="8" w16cid:durableId="1621841548">
+    <w:abstractNumId w:val="9"/>
+  </w:num>
+  <w:num w:numId="9" w16cid:durableId="246619042">
+    <w:abstractNumId w:val="22"/>
+  </w:num>
+  <w:num w:numId="10" w16cid:durableId="492184509">
     <w:abstractNumId w:val="8"/>
   </w:num>
-  <w:num w:numId="9" w16cid:durableId="246619042">
-    <w:abstractNumId w:val="19"/>
-  </w:num>
-  <w:num w:numId="10" w16cid:durableId="492184509">
-    <w:abstractNumId w:val="7"/>
-  </w:num>
   <w:num w:numId="11" w16cid:durableId="343749872">
-    <w:abstractNumId w:val="10"/>
+    <w:abstractNumId w:val="11"/>
   </w:num>
   <w:num w:numId="12" w16cid:durableId="45761790">
-    <w:abstractNumId w:val="4"/>
+    <w:abstractNumId w:val="5"/>
   </w:num>
   <w:num w:numId="13" w16cid:durableId="1109622033">
-    <w:abstractNumId w:val="20"/>
+    <w:abstractNumId w:val="23"/>
   </w:num>
   <w:num w:numId="14" w16cid:durableId="836926301">
-    <w:abstractNumId w:val="15"/>
+    <w:abstractNumId w:val="17"/>
   </w:num>
   <w:num w:numId="15" w16cid:durableId="1089960586">
     <w:abstractNumId w:val="0"/>
   </w:num>
   <w:num w:numId="16" w16cid:durableId="749543081">
+    <w:abstractNumId w:val="18"/>
+  </w:num>
+  <w:num w:numId="17" w16cid:durableId="380907470">
+    <w:abstractNumId w:val="19"/>
+  </w:num>
+  <w:num w:numId="18" w16cid:durableId="1021929590">
+    <w:abstractNumId w:val="7"/>
+  </w:num>
+  <w:num w:numId="19" w16cid:durableId="356466561">
+    <w:abstractNumId w:val="10"/>
+  </w:num>
+  <w:num w:numId="20" w16cid:durableId="1149135493">
     <w:abstractNumId w:val="16"/>
   </w:num>
-  <w:num w:numId="17" w16cid:durableId="380907470">
-    <w:abstractNumId w:val="17"/>
-  </w:num>
-  <w:num w:numId="18" w16cid:durableId="1021929590">
-    <w:abstractNumId w:val="6"/>
-  </w:num>
-  <w:num w:numId="19" w16cid:durableId="356466561">
-    <w:abstractNumId w:val="9"/>
-  </w:num>
-  <w:num w:numId="20" w16cid:durableId="1149135493">
-    <w:abstractNumId w:val="14"/>
-  </w:num>
   <w:num w:numId="21" w16cid:durableId="1755928844">
-    <w:abstractNumId w:val="3"/>
+    <w:abstractNumId w:val="4"/>
   </w:num>
   <w:num w:numId="22" w16cid:durableId="385879271">
-    <w:abstractNumId w:val="13"/>
+    <w:abstractNumId w:val="15"/>
+  </w:num>
+  <w:num w:numId="23" w16cid:durableId="1510636538">
+    <w:abstractNumId w:val="21"/>
+  </w:num>
+  <w:num w:numId="24" w16cid:durableId="158204302">
+    <w:abstractNumId w:val="2"/>
+  </w:num>
+  <w:num w:numId="25" w16cid:durableId="1654485962">
+    <w:abstractNumId w:val="14"/>
   </w:num>
 </w:numbering>
 </file>
@@ -5322,7 +6077,6 @@
   <w:style w:type="character" w:default="1" w:styleId="DefaultParagraphFont">
     <w:name w:val="Default Paragraph Font"/>
     <w:uiPriority w:val="1"/>
-    <w:semiHidden/>
     <w:unhideWhenUsed/>
   </w:style>
   <w:style w:type="table" w:default="1" w:styleId="TableNormal">
@@ -5659,6 +6413,82 @@
       <w14:ligatures w14:val="none"/>
     </w:rPr>
   </w:style>
+  <w:style w:type="character" w:styleId="Strong">
+    <w:name w:val="Strong"/>
+    <w:basedOn w:val="DefaultParagraphFont"/>
+    <w:uiPriority w:val="22"/>
+    <w:qFormat/>
+    <w:rsid w:val="002D7BE2"/>
+    <w:rPr>
+      <w:b/>
+      <w:bCs/>
+    </w:rPr>
+  </w:style>
+  <w:style w:type="character" w:styleId="HTMLCode">
+    <w:name w:val="HTML Code"/>
+    <w:basedOn w:val="DefaultParagraphFont"/>
+    <w:uiPriority w:val="99"/>
+    <w:semiHidden/>
+    <w:unhideWhenUsed/>
+    <w:rsid w:val="002D7BE2"/>
+    <w:rPr>
+      <w:rFonts w:ascii="Courier New" w:eastAsia="Times New Roman" w:hAnsi="Courier New" w:cs="Courier New"/>
+      <w:sz w:val="20"/>
+      <w:szCs w:val="20"/>
+    </w:rPr>
+  </w:style>
+  <w:style w:type="paragraph" w:styleId="HTMLPreformatted">
+    <w:name w:val="HTML Preformatted"/>
+    <w:basedOn w:val="Normal"/>
+    <w:link w:val="HTMLPreformattedChar"/>
+    <w:uiPriority w:val="99"/>
+    <w:semiHidden/>
+    <w:unhideWhenUsed/>
+    <w:rsid w:val="002D7BE2"/>
+    <w:pPr>
+      <w:tabs>
+        <w:tab w:val="left" w:pos="916"/>
+        <w:tab w:val="left" w:pos="1832"/>
+        <w:tab w:val="left" w:pos="2748"/>
+        <w:tab w:val="left" w:pos="3664"/>
+        <w:tab w:val="left" w:pos="4580"/>
+        <w:tab w:val="left" w:pos="5496"/>
+        <w:tab w:val="left" w:pos="6412"/>
+        <w:tab w:val="left" w:pos="7328"/>
+        <w:tab w:val="left" w:pos="8244"/>
+        <w:tab w:val="left" w:pos="9160"/>
+        <w:tab w:val="left" w:pos="10076"/>
+        <w:tab w:val="left" w:pos="10992"/>
+        <w:tab w:val="left" w:pos="11908"/>
+        <w:tab w:val="left" w:pos="12824"/>
+        <w:tab w:val="left" w:pos="13740"/>
+        <w:tab w:val="left" w:pos="14656"/>
+      </w:tabs>
+      <w:spacing w:after="0" w:line="240" w:lineRule="auto"/>
+    </w:pPr>
+    <w:rPr>
+      <w:rFonts w:ascii="Courier New" w:eastAsia="Times New Roman" w:hAnsi="Courier New" w:cs="Courier New"/>
+      <w:kern w:val="0"/>
+      <w:sz w:val="20"/>
+      <w:szCs w:val="20"/>
+      <w14:ligatures w14:val="none"/>
+    </w:rPr>
+  </w:style>
+  <w:style w:type="character" w:customStyle="1" w:styleId="HTMLPreformattedChar">
+    <w:name w:val="HTML Preformatted Char"/>
+    <w:basedOn w:val="DefaultParagraphFont"/>
+    <w:link w:val="HTMLPreformatted"/>
+    <w:uiPriority w:val="99"/>
+    <w:semiHidden/>
+    <w:rsid w:val="002D7BE2"/>
+    <w:rPr>
+      <w:rFonts w:ascii="Courier New" w:eastAsia="Times New Roman" w:hAnsi="Courier New" w:cs="Courier New"/>
+      <w:kern w:val="0"/>
+      <w:sz w:val="20"/>
+      <w:szCs w:val="20"/>
+      <w14:ligatures w14:val="none"/>
+    </w:rPr>
+  </w:style>
 </w:styles>
 </file>
 

</xml_diff>